<commit_message>
Solved some design issues in the analysis and design documentation
Completed: Database Generation SQL Script
Added: Scripts to fill some of the tables
Completed: Model, Connection, Database Access
</commit_message>
<xml_diff>
--- a/doc/Assignment_Analysis_and_Design_Document.docx
+++ b/doc/Assignment_Analysis_and_Design_Document.docx
@@ -1817,12 +1817,6 @@
     <w:p>
       <w:pPr>
         <w:spacing w:line="240" w:lineRule="auto"/>
-        <w:ind w:left="720"/>
-      </w:pPr>
-    </w:p>
-    <w:p>
-      <w:pPr>
-        <w:spacing w:line="240" w:lineRule="auto"/>
         <w:rPr>
           <w:i/>
           <w:color w:val="943634" w:themeColor="accent2" w:themeShade="BF"/>
@@ -1834,16 +1828,6 @@
       <w:pPr>
         <w:spacing w:line="240" w:lineRule="auto"/>
         <w:rPr>
-          <w:i/>
-          <w:color w:val="943634" w:themeColor="accent2" w:themeShade="BF"/>
-          <w:sz w:val="24"/>
-        </w:rPr>
-      </w:pPr>
-    </w:p>
-    <w:p>
-      <w:pPr>
-        <w:spacing w:line="240" w:lineRule="auto"/>
-        <w:rPr>
           <w:b/>
           <w:sz w:val="28"/>
         </w:rPr>
@@ -1893,7 +1877,7 @@
     <w:p>
       <w:pPr>
         <w:spacing w:line="240" w:lineRule="auto"/>
-        <w:ind w:firstLine="720"/>
+        <w:ind w:hanging="360"/>
         <w:jc w:val="center"/>
       </w:pPr>
       <w:r>
@@ -1902,9 +1886,9 @@
         </w:rPr>
         <w:drawing>
           <wp:inline distT="0" distB="0" distL="0" distR="0">
-            <wp:extent cx="1797443" cy="4322669"/>
+            <wp:extent cx="7015798" cy="4917056"/>
             <wp:effectExtent l="0" t="0" r="0" b="0"/>
-            <wp:docPr id="12" name="Picture 12"/>
+            <wp:docPr id="14" name="Picture 14"/>
             <wp:cNvGraphicFramePr>
               <a:graphicFrameLocks xmlns:a="http://schemas.openxmlformats.org/drawingml/2006/main" noChangeAspect="1"/>
             </wp:cNvGraphicFramePr>
@@ -1912,11 +1896,11 @@
               <a:graphicData uri="http://schemas.openxmlformats.org/drawingml/2006/picture">
                 <pic:pic xmlns:pic="http://schemas.openxmlformats.org/drawingml/2006/picture">
                   <pic:nvPicPr>
-                    <pic:cNvPr id="12" name="Architectural Diagram.png"/>
+                    <pic:cNvPr id="14" name="Architectural Diagram.png"/>
                     <pic:cNvPicPr/>
                   </pic:nvPicPr>
                   <pic:blipFill>
-                    <a:blip r:embed="rId11" cstate="print">
+                    <a:blip r:embed="rId11">
                       <a:extLst>
                         <a:ext uri="{28A0092B-C50C-407E-A947-70E740481C1C}">
                           <a14:useLocalDpi xmlns:a14="http://schemas.microsoft.com/office/drawing/2010/main" val="0"/>
@@ -1930,7 +1914,7 @@
                   <pic:spPr>
                     <a:xfrm>
                       <a:off x="0" y="0"/>
-                      <a:ext cx="1819605" cy="4375966"/>
+                      <a:ext cx="7041038" cy="4934746"/>
                     </a:xfrm>
                     <a:prstGeom prst="rect">
                       <a:avLst/>
@@ -1997,7 +1981,11 @@
         <w:t xml:space="preserve">for </w:t>
       </w:r>
       <w:r>
-        <w:t>combining the functionality of the persistence layer in order to achieve some piece of functionality.</w:t>
+        <w:t xml:space="preserve">combining the functionality of the persistence layer in order to </w:t>
+      </w:r>
+      <w:r>
+        <w:lastRenderedPageBreak/>
+        <w:t>achieve some piece of functionality.</w:t>
       </w:r>
     </w:p>
     <w:p>
@@ -2006,7 +1994,6 @@
         <w:ind w:firstLine="720"/>
       </w:pPr>
       <w:r>
-        <w:lastRenderedPageBreak/>
         <w:t>The next layer is the Services Layer which contains a Façade</w:t>
       </w:r>
       <w:r>
@@ -2055,7 +2042,7 @@
         </w:rPr>
         <w:drawing>
           <wp:inline distT="0" distB="0" distL="0" distR="0">
-            <wp:extent cx="3694176" cy="6704458"/>
+            <wp:extent cx="3642321" cy="6610350"/>
             <wp:effectExtent l="0" t="0" r="0" b="0"/>
             <wp:docPr id="3" name="Picture 3"/>
             <wp:cNvGraphicFramePr>
@@ -2083,7 +2070,7 @@
                   <pic:spPr>
                     <a:xfrm>
                       <a:off x="0" y="0"/>
-                      <a:ext cx="3742856" cy="6792806"/>
+                      <a:ext cx="3701252" cy="6717302"/>
                     </a:xfrm>
                     <a:prstGeom prst="rect">
                       <a:avLst/>
@@ -2329,15 +2316,25 @@
     </w:p>
     <w:p/>
     <w:p>
-      <w:r>
-        <w:rPr>
+      <w:pPr>
+        <w:pStyle w:val="Title"/>
+        <w:ind w:hanging="720"/>
+        <w:jc w:val="both"/>
+        <w:rPr>
+          <w:rFonts w:ascii="Times New Roman" w:hAnsi="Times New Roman"/>
+        </w:rPr>
+      </w:pPr>
+      <w:bookmarkStart w:id="28" w:name="_Toc254785393"/>
+      <w:r>
+        <w:rPr>
+          <w:rFonts w:ascii="Times New Roman" w:hAnsi="Times New Roman"/>
           <w:noProof/>
         </w:rPr>
         <w:drawing>
           <wp:inline distT="0" distB="0" distL="0" distR="0">
-            <wp:extent cx="5943600" cy="2273935"/>
+            <wp:extent cx="7245022" cy="3086100"/>
             <wp:effectExtent l="0" t="0" r="0" b="0"/>
-            <wp:docPr id="4" name="Picture 4"/>
+            <wp:docPr id="16" name="Picture 16"/>
             <wp:cNvGraphicFramePr>
               <a:graphicFrameLocks xmlns:a="http://schemas.openxmlformats.org/drawingml/2006/main" noChangeAspect="1"/>
             </wp:cNvGraphicFramePr>
@@ -2345,7 +2342,7 @@
               <a:graphicData uri="http://schemas.openxmlformats.org/drawingml/2006/picture">
                 <pic:pic xmlns:pic="http://schemas.openxmlformats.org/drawingml/2006/picture">
                   <pic:nvPicPr>
-                    <pic:cNvPr id="4" name="Sequence Diagram.png"/>
+                    <pic:cNvPr id="16" name="Student Enrollment Sequence Diagram.png"/>
                     <pic:cNvPicPr/>
                   </pic:nvPicPr>
                   <pic:blipFill>
@@ -2363,7 +2360,7 @@
                   <pic:spPr>
                     <a:xfrm>
                       <a:off x="0" y="0"/>
-                      <a:ext cx="5943600" cy="2273935"/>
+                      <a:ext cx="7260206" cy="3092568"/>
                     </a:xfrm>
                     <a:prstGeom prst="rect">
                       <a:avLst/>
@@ -2376,10 +2373,6 @@
         </w:drawing>
       </w:r>
     </w:p>
-    <w:p/>
-    <w:p/>
-    <w:p/>
-    <w:p/>
     <w:p>
       <w:pPr>
         <w:pStyle w:val="Title"/>
@@ -2388,16 +2381,6 @@
           <w:rFonts w:ascii="Times New Roman" w:hAnsi="Times New Roman"/>
         </w:rPr>
       </w:pPr>
-      <w:bookmarkStart w:id="28" w:name="_Toc254785393"/>
-    </w:p>
-    <w:p>
-      <w:pPr>
-        <w:pStyle w:val="Title"/>
-        <w:jc w:val="both"/>
-        <w:rPr>
-          <w:rFonts w:ascii="Times New Roman" w:hAnsi="Times New Roman"/>
-        </w:rPr>
-      </w:pPr>
       <w:r>
         <w:rPr>
           <w:rFonts w:ascii="Times New Roman" w:hAnsi="Times New Roman"/>
@@ -2411,212 +2394,213 @@
         </w:rPr>
         <w:t xml:space="preserve"> </w:t>
       </w:r>
+      <w:r>
+        <w:rPr>
+          <w:rFonts w:ascii="Times New Roman" w:hAnsi="Times New Roman"/>
+        </w:rPr>
+        <w:t xml:space="preserve">Class </w:t>
+      </w:r>
+      <w:r>
+        <w:rPr>
+          <w:rFonts w:ascii="Times New Roman" w:hAnsi="Times New Roman"/>
+        </w:rPr>
+        <w:t>Design</w:t>
+      </w:r>
+      <w:bookmarkEnd w:id="28"/>
+    </w:p>
+    <w:p>
+      <w:pPr>
+        <w:spacing w:line="240" w:lineRule="auto"/>
+        <w:rPr>
+          <w:b/>
+          <w:sz w:val="28"/>
+        </w:rPr>
+      </w:pPr>
+    </w:p>
+    <w:p>
+      <w:pPr>
+        <w:spacing w:line="240" w:lineRule="auto"/>
+        <w:rPr>
+          <w:b/>
+          <w:sz w:val="28"/>
+        </w:rPr>
+      </w:pPr>
+      <w:r>
+        <w:rPr>
+          <w:b/>
+          <w:sz w:val="28"/>
+        </w:rPr>
+        <w:t>5</w:t>
+      </w:r>
+      <w:r>
+        <w:rPr>
+          <w:b/>
+          <w:sz w:val="28"/>
+        </w:rPr>
+        <w:t>.1 Design Patterns Description</w:t>
+      </w:r>
+    </w:p>
+    <w:p>
+      <w:pPr>
+        <w:spacing w:line="240" w:lineRule="auto"/>
+        <w:rPr>
+          <w:b/>
+        </w:rPr>
+      </w:pPr>
+    </w:p>
+    <w:p>
+      <w:pPr>
+        <w:spacing w:line="240" w:lineRule="auto"/>
+        <w:ind w:firstLine="720"/>
+      </w:pPr>
+      <w:r>
+        <w:t xml:space="preserve">One design pattern which we may use is the Factory design pattern applied for the connections to the database. There will be a </w:t>
+      </w:r>
+      <w:proofErr w:type="spellStart"/>
+      <w:r>
+        <w:t>ConnectionFactory</w:t>
+      </w:r>
+      <w:proofErr w:type="spellEnd"/>
+      <w:r>
+        <w:t xml:space="preserve"> object responsible for creating connections to the database each time we want to </w:t>
+      </w:r>
+      <w:r>
+        <w:t xml:space="preserve">do an operation. Also, since such a connection factory should be only one per application, we can use the Singleton pattern as well to limit the number of </w:t>
+      </w:r>
+      <w:proofErr w:type="spellStart"/>
+      <w:r>
+        <w:t>ConnectionFactory</w:t>
+      </w:r>
+      <w:proofErr w:type="spellEnd"/>
+      <w:r>
+        <w:t xml:space="preserve"> objects to at most 1.</w:t>
+      </w:r>
+    </w:p>
+    <w:p>
+      <w:pPr>
+        <w:spacing w:line="240" w:lineRule="auto"/>
+        <w:ind w:firstLine="720"/>
+      </w:pPr>
+      <w:r>
+        <w:t>Another design pattern which may be used is the Command design pattern in which the UI will build a Command object for each user operation and send it to the application which will decide, through polymorphism, which is the command to be executed.</w:t>
+      </w:r>
+    </w:p>
+    <w:p>
+      <w:pPr>
+        <w:spacing w:line="240" w:lineRule="auto"/>
+      </w:pPr>
+    </w:p>
+    <w:p>
+      <w:pPr>
+        <w:spacing w:line="240" w:lineRule="auto"/>
+        <w:rPr>
+          <w:b/>
+          <w:sz w:val="28"/>
+        </w:rPr>
+      </w:pPr>
+      <w:r>
+        <w:rPr>
+          <w:b/>
+          <w:sz w:val="28"/>
+        </w:rPr>
+        <w:t>5</w:t>
+      </w:r>
+      <w:r>
+        <w:rPr>
+          <w:b/>
+          <w:sz w:val="28"/>
+        </w:rPr>
+        <w:t>.</w:t>
+      </w:r>
+      <w:r>
+        <w:rPr>
+          <w:b/>
+          <w:sz w:val="28"/>
+        </w:rPr>
+        <w:t>2</w:t>
+      </w:r>
+      <w:r>
+        <w:rPr>
+          <w:b/>
+          <w:sz w:val="28"/>
+        </w:rPr>
+        <w:t xml:space="preserve"> </w:t>
+      </w:r>
+      <w:r>
+        <w:rPr>
+          <w:b/>
+          <w:sz w:val="28"/>
+        </w:rPr>
+        <w:t xml:space="preserve">UML </w:t>
+      </w:r>
+      <w:r>
+        <w:rPr>
+          <w:b/>
+          <w:sz w:val="28"/>
+        </w:rPr>
+        <w:t>Class Diagram</w:t>
+      </w:r>
+    </w:p>
+    <w:p>
+      <w:pPr>
+        <w:spacing w:line="240" w:lineRule="auto"/>
+      </w:pPr>
+    </w:p>
+    <w:p>
+      <w:pPr>
+        <w:spacing w:line="240" w:lineRule="auto"/>
+        <w:ind w:firstLine="720"/>
+      </w:pPr>
+      <w:r>
+        <w:t>The domain model for the system will consist of the following classes: User, Student, Teacher, Course</w:t>
+      </w:r>
+      <w:r>
+        <w:t>, Enrollment, Post, Exam, Grade</w:t>
+      </w:r>
+      <w:r>
+        <w:t xml:space="preserve"> and Group. </w:t>
+      </w:r>
+      <w:r>
+        <w:t>The User class will contain information regarding the account of each user, which are common for both the Student and the Teacher entities, like username, password, email address, first name, last name and phone number. The Student class will contain all the latter attributes and additional ones, like identity card number, personal numerical code, address and grades</w:t>
+      </w:r>
+      <w:r>
+        <w:t xml:space="preserve"> (no grade may exist without belonging to a student)</w:t>
+      </w:r>
+      <w:r>
+        <w:t xml:space="preserve">. The teacher will contain all the fields related to the </w:t>
+      </w:r>
+      <w:r>
+        <w:t>User</w:t>
+      </w:r>
+      <w:r>
+        <w:t xml:space="preserve"> class and the additional taught courses field, which represents all the courses the teacher teaches. Both the Student and the Teacher class will extend the User class. </w:t>
+      </w:r>
+    </w:p>
+    <w:p>
+      <w:pPr>
+        <w:spacing w:line="240" w:lineRule="auto"/>
+        <w:ind w:firstLine="720"/>
+      </w:pPr>
+      <w:r>
+        <w:t xml:space="preserve">The Course class will contain the subject name, credits and </w:t>
+      </w:r>
+      <w:r>
+        <w:t>a collection of enrolled students</w:t>
+      </w:r>
+      <w:r>
+        <w:t>. Now</w:t>
+      </w:r>
+      <w:r>
+        <w:t xml:space="preserve">, in order for a student to be able to retrieve the courses he/she is enrolled to very quickly without being necessary to use high coupling (the student contains the courses he/she is enrolled to and the course contains the enrolled students as well), we can </w:t>
+      </w:r>
+      <w:r>
+        <w:t>sto</w:t>
+      </w:r>
       <w:bookmarkStart w:id="29" w:name="_GoBack"/>
       <w:bookmarkEnd w:id="29"/>
       <w:r>
-        <w:rPr>
-          <w:rFonts w:ascii="Times New Roman" w:hAnsi="Times New Roman"/>
-        </w:rPr>
-        <w:t xml:space="preserve">Class </w:t>
-      </w:r>
-      <w:r>
-        <w:rPr>
-          <w:rFonts w:ascii="Times New Roman" w:hAnsi="Times New Roman"/>
-        </w:rPr>
-        <w:t>Design</w:t>
-      </w:r>
-      <w:bookmarkEnd w:id="28"/>
-    </w:p>
-    <w:p>
-      <w:pPr>
-        <w:spacing w:line="240" w:lineRule="auto"/>
-        <w:rPr>
-          <w:b/>
-          <w:sz w:val="28"/>
-        </w:rPr>
-      </w:pPr>
-    </w:p>
-    <w:p>
-      <w:pPr>
-        <w:spacing w:line="240" w:lineRule="auto"/>
-        <w:rPr>
-          <w:b/>
-          <w:sz w:val="28"/>
-        </w:rPr>
-      </w:pPr>
-      <w:r>
-        <w:rPr>
-          <w:b/>
-          <w:sz w:val="28"/>
-        </w:rPr>
-        <w:t>5</w:t>
-      </w:r>
-      <w:r>
-        <w:rPr>
-          <w:b/>
-          <w:sz w:val="28"/>
-        </w:rPr>
-        <w:t>.1 Design Patterns Description</w:t>
-      </w:r>
-    </w:p>
-    <w:p>
-      <w:pPr>
-        <w:spacing w:line="240" w:lineRule="auto"/>
-        <w:rPr>
-          <w:b/>
-        </w:rPr>
-      </w:pPr>
-    </w:p>
-    <w:p>
-      <w:pPr>
-        <w:spacing w:line="240" w:lineRule="auto"/>
-        <w:ind w:firstLine="720"/>
-      </w:pPr>
-      <w:r>
-        <w:t xml:space="preserve">One design pattern which we may use is the Factory design pattern applied for the connections to the database. There will be a </w:t>
-      </w:r>
-      <w:proofErr w:type="spellStart"/>
-      <w:r>
-        <w:t>ConnectionFactory</w:t>
-      </w:r>
-      <w:proofErr w:type="spellEnd"/>
-      <w:r>
-        <w:t xml:space="preserve"> object responsible for creating connections to the database each time we want to </w:t>
-      </w:r>
-      <w:r>
-        <w:t xml:space="preserve">do an operation. Also, since such a connection factory should be only one per application, we can use the Singleton pattern as well to limit the number of </w:t>
-      </w:r>
-      <w:proofErr w:type="spellStart"/>
-      <w:r>
-        <w:t>ConnectionFactory</w:t>
-      </w:r>
-      <w:proofErr w:type="spellEnd"/>
-      <w:r>
-        <w:t xml:space="preserve"> objects to at most 1.</w:t>
-      </w:r>
-    </w:p>
-    <w:p>
-      <w:pPr>
-        <w:spacing w:line="240" w:lineRule="auto"/>
-        <w:ind w:firstLine="720"/>
-      </w:pPr>
-      <w:r>
-        <w:t>Another design pattern which may be used is the Command design pattern in which the UI will build a Command object for each user operation and send it to the application which will decide, through polymorphism, which is the command to be executed.</w:t>
-      </w:r>
-    </w:p>
-    <w:p>
-      <w:pPr>
-        <w:spacing w:line="240" w:lineRule="auto"/>
-      </w:pPr>
-    </w:p>
-    <w:p>
-      <w:pPr>
-        <w:spacing w:line="240" w:lineRule="auto"/>
-        <w:rPr>
-          <w:b/>
-          <w:sz w:val="28"/>
-        </w:rPr>
-      </w:pPr>
-      <w:r>
-        <w:rPr>
-          <w:b/>
-          <w:sz w:val="28"/>
-        </w:rPr>
-        <w:t>5</w:t>
-      </w:r>
-      <w:r>
-        <w:rPr>
-          <w:b/>
-          <w:sz w:val="28"/>
-        </w:rPr>
-        <w:t>.</w:t>
-      </w:r>
-      <w:r>
-        <w:rPr>
-          <w:b/>
-          <w:sz w:val="28"/>
-        </w:rPr>
-        <w:t>2</w:t>
-      </w:r>
-      <w:r>
-        <w:rPr>
-          <w:b/>
-          <w:sz w:val="28"/>
-        </w:rPr>
-        <w:t xml:space="preserve"> </w:t>
-      </w:r>
-      <w:r>
-        <w:rPr>
-          <w:b/>
-          <w:sz w:val="28"/>
-        </w:rPr>
-        <w:t xml:space="preserve">UML </w:t>
-      </w:r>
-      <w:r>
-        <w:rPr>
-          <w:b/>
-          <w:sz w:val="28"/>
-        </w:rPr>
-        <w:t>Class Diagram</w:t>
-      </w:r>
-    </w:p>
-    <w:p>
-      <w:pPr>
-        <w:spacing w:line="240" w:lineRule="auto"/>
-      </w:pPr>
-    </w:p>
-    <w:p>
-      <w:pPr>
-        <w:spacing w:line="240" w:lineRule="auto"/>
-        <w:ind w:firstLine="720"/>
-      </w:pPr>
-      <w:r>
-        <w:t>The domain model for the system will consist of the following classes: User, Student, Teacher, Course</w:t>
-      </w:r>
-      <w:r>
-        <w:t>, Enrollment, Post, Exam, Grade</w:t>
-      </w:r>
-      <w:r>
-        <w:t xml:space="preserve"> and Group. </w:t>
-      </w:r>
-      <w:r>
-        <w:t>The User class will contain information regarding the account of each user, which are common for both the Student and the Teacher entities, like username, password, email address, first name, last name and phone number. The Student class will contain all the latter attributes and additional ones, like identity card number, personal numerical code, address and grades</w:t>
-      </w:r>
-      <w:r>
-        <w:t xml:space="preserve"> (no grade may exist without belonging to a student)</w:t>
-      </w:r>
-      <w:r>
-        <w:t xml:space="preserve">. The teacher will contain all the fields related to the </w:t>
-      </w:r>
-      <w:r>
-        <w:t>User</w:t>
-      </w:r>
-      <w:r>
-        <w:t xml:space="preserve"> class and the additional taught courses field, which represents all the courses the teacher teaches. Both the Student and the Teacher class will extend the User class. </w:t>
-      </w:r>
-    </w:p>
-    <w:p>
-      <w:pPr>
-        <w:spacing w:line="240" w:lineRule="auto"/>
-        <w:ind w:firstLine="720"/>
-      </w:pPr>
-      <w:r>
-        <w:t xml:space="preserve">The Course class will contain the subject name, credits and </w:t>
-      </w:r>
-      <w:r>
-        <w:t>a collection of enrolled students</w:t>
-      </w:r>
-      <w:r>
-        <w:t>. Now</w:t>
-      </w:r>
-      <w:r>
-        <w:t xml:space="preserve">, in order for a student to be able to retrieve the courses he/she is enrolled to very quickly without being necessary to use high coupling (the student contains the courses he/she is enrolled to and the course contains the enrolled students as well), we can </w:t>
-      </w:r>
-      <w:proofErr w:type="spellStart"/>
-      <w:r>
-        <w:t>stotre</w:t>
-      </w:r>
-      <w:proofErr w:type="spellEnd"/>
+        <w:t>re</w:t>
+      </w:r>
       <w:r>
         <w:t xml:space="preserve"> the enrolled students in a HashMap object, this way, for any student, we will obtain the courses he/she is enrolled in O(n) rather than O(n</w:t>
       </w:r>
@@ -2695,9 +2679,9 @@
         <w:lastRenderedPageBreak/>
         <w:drawing>
           <wp:inline distT="0" distB="0" distL="0" distR="0">
-            <wp:extent cx="5943600" cy="5225415"/>
+            <wp:extent cx="5943600" cy="4500245"/>
             <wp:effectExtent l="0" t="0" r="0" b="0"/>
-            <wp:docPr id="1" name="Picture 1"/>
+            <wp:docPr id="20" name="Picture 20"/>
             <wp:cNvGraphicFramePr>
               <a:graphicFrameLocks xmlns:a="http://schemas.openxmlformats.org/drawingml/2006/main" noChangeAspect="1"/>
             </wp:cNvGraphicFramePr>
@@ -2705,11 +2689,11 @@
               <a:graphicData uri="http://schemas.openxmlformats.org/drawingml/2006/picture">
                 <pic:pic xmlns:pic="http://schemas.openxmlformats.org/drawingml/2006/picture">
                   <pic:nvPicPr>
-                    <pic:cNvPr id="1" name="Domain Model.png"/>
+                    <pic:cNvPr id="20" name="Domain Model.png"/>
                     <pic:cNvPicPr/>
                   </pic:nvPicPr>
                   <pic:blipFill>
-                    <a:blip r:embed="rId16" cstate="print">
+                    <a:blip r:embed="rId16">
                       <a:extLst>
                         <a:ext uri="{28A0092B-C50C-407E-A947-70E740481C1C}">
                           <a14:useLocalDpi xmlns:a14="http://schemas.microsoft.com/office/drawing/2010/main" val="0"/>
@@ -2723,7 +2707,7 @@
                   <pic:spPr>
                     <a:xfrm>
                       <a:off x="0" y="0"/>
-                      <a:ext cx="5943600" cy="5225415"/>
+                      <a:ext cx="5943600" cy="4500245"/>
                     </a:xfrm>
                     <a:prstGeom prst="rect">
                       <a:avLst/>
@@ -2755,12 +2739,6 @@
       <w:r>
         <w:t>The Factory and Singleton patterns will be implemented as shown in the following class diagram:</w:t>
       </w:r>
-    </w:p>
-    <w:p>
-      <w:pPr>
-        <w:spacing w:line="240" w:lineRule="auto"/>
-        <w:ind w:firstLine="720"/>
-      </w:pPr>
     </w:p>
     <w:p>
       <w:pPr>
@@ -2871,43 +2849,40 @@
         <w:t>ollowing</w:t>
       </w:r>
       <w:r>
-        <w:t xml:space="preserve"> step in the class design is to follow the dependency inversion principle between the Service and Business Layer in the sense that the Business Layer should provide the information for the Service layer with a single method call, even if, in the Business Layer there are more methods that have to be called in order to achieve </w:t>
-      </w:r>
-      <w:r>
+        <w:t xml:space="preserve"> step in the class design is to follow the dependency inversion principle between the Service and Business Layer in the sense that the Business Layer should provide the information for the Service layer with a single method call, even if, in the Business Layer there are more methods that have to be called in order to achieve some functionality, those methods will be encapsulated into another method and the lower-level layer will have to respect a contract. This way, the higher-level layer, in this case the Service layer</w:t>
+      </w:r>
+      <w:r>
+        <w:t>,</w:t>
+      </w:r>
+      <w:r>
+        <w:t xml:space="preserve"> will not have to figure out how to combine the methods from the Business Logic layer in order to achieve some functionality. The coupling between the two layers will decrease significantly</w:t>
+      </w:r>
+      <w:r>
+        <w:t xml:space="preserve"> and also this way the Service layer will only be responsible for communication between the view and the rest of the application.</w:t>
+      </w:r>
+      <w:r>
+        <w:t xml:space="preserve"> We will use this solution for each Service and Business Layer class pair, </w:t>
+      </w:r>
+      <w:r>
+        <w:t>in the example below only the class diagram for the teacher entity is shown</w:t>
+      </w:r>
+      <w:r>
+        <w:t>:</w:t>
+      </w:r>
+    </w:p>
+    <w:p>
+      <w:pPr>
+        <w:spacing w:line="240" w:lineRule="auto"/>
+        <w:ind w:firstLine="720"/>
+      </w:pPr>
+      <w:r>
+        <w:rPr>
+          <w:noProof/>
+        </w:rPr>
         <w:lastRenderedPageBreak/>
-        <w:t>some functionality, those methods will be encapsulated into another method and the lower-level layer will have to respect a contract. This way, the higher-level layer, in this case the Service layer</w:t>
-      </w:r>
-      <w:r>
-        <w:t>,</w:t>
-      </w:r>
-      <w:r>
-        <w:t xml:space="preserve"> will not have to figure out how to combine the methods from the Business Logic layer in order to achieve some functionality. The coupling between the two layers will decrease significantly</w:t>
-      </w:r>
-      <w:r>
-        <w:t xml:space="preserve"> and also this way the Service layer will only be responsible for communication between the view and the rest of the application.</w:t>
-      </w:r>
-      <w:r>
-        <w:t xml:space="preserve"> We will use this solution for each Service and Business Layer class pair, </w:t>
-      </w:r>
-      <w:r>
-        <w:t>in the example below only the class diagram for the teacher entity is shown</w:t>
-      </w:r>
-      <w:r>
-        <w:t>:</w:t>
-      </w:r>
-    </w:p>
-    <w:p>
-      <w:pPr>
-        <w:spacing w:line="240" w:lineRule="auto"/>
-        <w:ind w:firstLine="720"/>
-      </w:pPr>
-      <w:r>
-        <w:rPr>
-          <w:noProof/>
-        </w:rPr>
         <w:drawing>
           <wp:inline distT="0" distB="0" distL="0" distR="0">
-            <wp:extent cx="5943600" cy="3458845"/>
+            <wp:extent cx="5420563" cy="3154467"/>
             <wp:effectExtent l="0" t="0" r="0" b="0"/>
             <wp:docPr id="9" name="Picture 9"/>
             <wp:cNvGraphicFramePr>
@@ -2935,7 +2910,7 @@
                   <pic:spPr>
                     <a:xfrm>
                       <a:off x="0" y="0"/>
-                      <a:ext cx="5943600" cy="3458845"/>
+                      <a:ext cx="5429520" cy="3159680"/>
                     </a:xfrm>
                     <a:prstGeom prst="rect">
                       <a:avLst/>
@@ -2984,7 +2959,7 @@
         </w:rPr>
         <w:drawing>
           <wp:inline distT="0" distB="0" distL="0" distR="0">
-            <wp:extent cx="5943600" cy="1998980"/>
+            <wp:extent cx="5596128" cy="1882117"/>
             <wp:effectExtent l="0" t="0" r="0" b="0"/>
             <wp:docPr id="6" name="Picture 6"/>
             <wp:cNvGraphicFramePr>
@@ -3012,7 +2987,7 @@
                   <pic:spPr>
                     <a:xfrm>
                       <a:off x="0" y="0"/>
-                      <a:ext cx="5943600" cy="1998980"/>
+                      <a:ext cx="5614914" cy="1888435"/>
                     </a:xfrm>
                     <a:prstGeom prst="rect">
                       <a:avLst/>
@@ -3048,16 +3023,6 @@
     </w:p>
     <w:p>
       <w:pPr>
-        <w:spacing w:line="240" w:lineRule="auto"/>
-      </w:pPr>
-    </w:p>
-    <w:p>
-      <w:pPr>
-        <w:spacing w:line="240" w:lineRule="auto"/>
-      </w:pPr>
-    </w:p>
-    <w:p>
-      <w:pPr>
         <w:pStyle w:val="Title"/>
         <w:jc w:val="both"/>
         <w:rPr>
@@ -3069,7 +3034,6 @@
         <w:rPr>
           <w:rFonts w:ascii="Times New Roman" w:hAnsi="Times New Roman"/>
         </w:rPr>
-        <w:lastRenderedPageBreak/>
         <w:t>6</w:t>
       </w:r>
       <w:r>
@@ -3285,9 +3249,9 @@
         </w:rPr>
         <w:drawing>
           <wp:inline distT="0" distB="0" distL="0" distR="0">
-            <wp:extent cx="6527228" cy="2819400"/>
+            <wp:extent cx="5943600" cy="2526030"/>
             <wp:effectExtent l="0" t="0" r="0" b="0"/>
-            <wp:docPr id="13" name="Picture 13"/>
+            <wp:docPr id="5" name="Picture 5"/>
             <wp:cNvGraphicFramePr>
               <a:graphicFrameLocks xmlns:a="http://schemas.openxmlformats.org/drawingml/2006/main" noChangeAspect="1"/>
             </wp:cNvGraphicFramePr>
@@ -3295,7 +3259,7 @@
               <a:graphicData uri="http://schemas.openxmlformats.org/drawingml/2006/picture">
                 <pic:pic xmlns:pic="http://schemas.openxmlformats.org/drawingml/2006/picture">
                   <pic:nvPicPr>
-                    <pic:cNvPr id="13" name="Database Diagram.png"/>
+                    <pic:cNvPr id="5" name="Database Diagram.png"/>
                     <pic:cNvPicPr/>
                   </pic:nvPicPr>
                   <pic:blipFill>
@@ -3313,7 +3277,7 @@
                   <pic:spPr>
                     <a:xfrm>
                       <a:off x="0" y="0"/>
-                      <a:ext cx="6530800" cy="2820943"/>
+                      <a:ext cx="5943600" cy="2526030"/>
                     </a:xfrm>
                     <a:prstGeom prst="rect">
                       <a:avLst/>
@@ -3388,8 +3352,6 @@
     </w:p>
     <w:p/>
     <w:p/>
-    <w:p/>
-    <w:p/>
     <w:p>
       <w:pPr>
         <w:pStyle w:val="Title"/>
@@ -3403,7 +3365,6 @@
         <w:rPr>
           <w:rFonts w:ascii="Times New Roman" w:hAnsi="Times New Roman"/>
         </w:rPr>
-        <w:lastRenderedPageBreak/>
         <w:t>8</w:t>
       </w:r>
       <w:r>
@@ -3454,11 +3415,6 @@
           <w:t>https://en.wikipedia.org/wiki/Command_pattern</w:t>
         </w:r>
       </w:hyperlink>
-    </w:p>
-    <w:p>
-      <w:pPr>
-        <w:pStyle w:val="ListParagraph"/>
-      </w:pPr>
     </w:p>
     <w:sectPr>
       <w:headerReference w:type="default" r:id="rId23"/>
@@ -6275,7 +6231,7 @@
 </file>
 
 <file path=customXml/itemProps1.xml><?xml version="1.0" encoding="utf-8"?>
-<ds:datastoreItem xmlns:ds="http://schemas.openxmlformats.org/officeDocument/2006/customXml" ds:itemID="{10FECFE9-4551-45CE-9B2E-9AA366C52183}">
+<ds:datastoreItem xmlns:ds="http://schemas.openxmlformats.org/officeDocument/2006/customXml" ds:itemID="{335B17DB-A08F-418D-8208-6923599A8C0E}">
   <ds:schemaRefs>
     <ds:schemaRef ds:uri="http://schemas.openxmlformats.org/officeDocument/2006/bibliography"/>
   </ds:schemaRefs>

</xml_diff>

<commit_message>
Added: Business Logic Classes; Validators (not implemented yet)
</commit_message>
<xml_diff>
--- a/doc/Assignment_Analysis_and_Design_Document.docx
+++ b/doc/Assignment_Analysis_and_Design_Document.docx
@@ -6,13 +6,7 @@
       <w:pPr>
         <w:pStyle w:val="Title"/>
         <w:jc w:val="right"/>
-        <w:rPr>
-          <w:rFonts w:ascii="Times New Roman" w:hAnsi="Times New Roman"/>
-        </w:rPr>
-      </w:pPr>
-      <w:r>
-        <w:t>Course Management Application</w:t>
-      </w:r>
+      </w:pPr>
     </w:p>
     <w:p>
       <w:pPr>
@@ -23,40 +17,39 @@
         </w:rPr>
       </w:pPr>
       <w:r>
-        <w:fldChar w:fldCharType="begin"/>
-      </w:r>
-      <w:r>
-        <w:instrText xml:space="preserve"> TITLE  \* MERGEFORMAT </w:instrText>
-      </w:r>
-      <w:r>
-        <w:fldChar w:fldCharType="separate"/>
-      </w:r>
-      <w:bookmarkStart w:id="0" w:name="_Toc254785383"/>
-      <w:bookmarkStart w:id="1" w:name="_Toc254771757"/>
-      <w:bookmarkStart w:id="2" w:name="_Toc254770266"/>
-      <w:bookmarkStart w:id="3" w:name="_Toc254770226"/>
-      <w:bookmarkStart w:id="4" w:name="_Toc222883075"/>
-      <w:bookmarkStart w:id="5" w:name="_Toc222821167"/>
-      <w:bookmarkStart w:id="6" w:name="_Toc222820221"/>
-      <w:r>
+        <w:t>Course Management Application</w:t>
+      </w:r>
+    </w:p>
+    <w:p>
+      <w:pPr>
+        <w:pStyle w:val="Title"/>
+        <w:jc w:val="right"/>
         <w:rPr>
           <w:rFonts w:ascii="Times New Roman" w:hAnsi="Times New Roman"/>
         </w:rPr>
-        <w:t>Analysis and Design Document</w:t>
-      </w:r>
-      <w:bookmarkEnd w:id="0"/>
-      <w:bookmarkEnd w:id="1"/>
-      <w:bookmarkEnd w:id="2"/>
-      <w:bookmarkEnd w:id="3"/>
-      <w:bookmarkEnd w:id="4"/>
-      <w:bookmarkEnd w:id="5"/>
-      <w:bookmarkEnd w:id="6"/>
-      <w:r>
-        <w:rPr>
-          <w:rFonts w:ascii="Times New Roman" w:hAnsi="Times New Roman"/>
-        </w:rPr>
-        <w:fldChar w:fldCharType="end"/>
-      </w:r>
+      </w:pPr>
+      <w:fldSimple w:instr=" TITLE  \* MERGEFORMAT ">
+        <w:bookmarkStart w:id="0" w:name="_Toc222820221"/>
+        <w:bookmarkStart w:id="1" w:name="_Toc222821167"/>
+        <w:bookmarkStart w:id="2" w:name="_Toc222883075"/>
+        <w:bookmarkStart w:id="3" w:name="_Toc254770226"/>
+        <w:bookmarkStart w:id="4" w:name="_Toc254770266"/>
+        <w:bookmarkStart w:id="5" w:name="_Toc254771757"/>
+        <w:bookmarkStart w:id="6" w:name="_Toc254785383"/>
+        <w:r>
+          <w:rPr>
+            <w:rFonts w:ascii="Times New Roman" w:hAnsi="Times New Roman"/>
+          </w:rPr>
+          <w:t>Analysis and Design Document</w:t>
+        </w:r>
+        <w:bookmarkEnd w:id="0"/>
+        <w:bookmarkEnd w:id="1"/>
+        <w:bookmarkEnd w:id="2"/>
+        <w:bookmarkEnd w:id="3"/>
+        <w:bookmarkEnd w:id="4"/>
+        <w:bookmarkEnd w:id="5"/>
+        <w:bookmarkEnd w:id="6"/>
+      </w:fldSimple>
     </w:p>
     <w:p>
       <w:pPr>
@@ -1880,6 +1873,7 @@
         <w:ind w:hanging="360"/>
         <w:jc w:val="center"/>
       </w:pPr>
+      <w:bookmarkStart w:id="27" w:name="_GoBack"/>
       <w:r>
         <w:rPr>
           <w:noProof/>
@@ -1926,6 +1920,7 @@
           </wp:inline>
         </w:drawing>
       </w:r>
+      <w:bookmarkEnd w:id="27"/>
     </w:p>
     <w:p>
       <w:pPr>
@@ -2262,7 +2257,7 @@
           <w:rFonts w:ascii="Times New Roman" w:hAnsi="Times New Roman"/>
         </w:rPr>
       </w:pPr>
-      <w:bookmarkStart w:id="27" w:name="_Toc254785392"/>
+      <w:bookmarkStart w:id="28" w:name="_Toc254785392"/>
       <w:r>
         <w:rPr>
           <w:rFonts w:ascii="Times New Roman" w:hAnsi="Times New Roman"/>
@@ -2287,7 +2282,7 @@
         </w:rPr>
         <w:t xml:space="preserve"> Diagrams</w:t>
       </w:r>
-      <w:bookmarkEnd w:id="27"/>
+      <w:bookmarkEnd w:id="28"/>
     </w:p>
     <w:p/>
     <w:p>
@@ -2324,7 +2319,7 @@
           <w:rFonts w:ascii="Times New Roman" w:hAnsi="Times New Roman"/>
         </w:rPr>
       </w:pPr>
-      <w:bookmarkStart w:id="28" w:name="_Toc254785393"/>
+      <w:bookmarkStart w:id="29" w:name="_Toc254785393"/>
       <w:r>
         <w:rPr>
           <w:rFonts w:ascii="Times New Roman" w:hAnsi="Times New Roman"/>
@@ -2406,7 +2401,7 @@
         </w:rPr>
         <w:t>Design</w:t>
       </w:r>
-      <w:bookmarkEnd w:id="28"/>
+      <w:bookmarkEnd w:id="29"/>
     </w:p>
     <w:p>
       <w:pPr>
@@ -2594,12 +2589,7 @@
         <w:t xml:space="preserve">, in order for a student to be able to retrieve the courses he/she is enrolled to very quickly without being necessary to use high coupling (the student contains the courses he/she is enrolled to and the course contains the enrolled students as well), we can </w:t>
       </w:r>
       <w:r>
-        <w:t>sto</w:t>
-      </w:r>
-      <w:bookmarkStart w:id="29" w:name="_GoBack"/>
-      <w:bookmarkEnd w:id="29"/>
-      <w:r>
-        <w:t>re</w:t>
+        <w:t>store</w:t>
       </w:r>
       <w:r>
         <w:t xml:space="preserve"> the enrolled students in a HashMap object, this way, for any student, we will obtain the courses he/she is enrolled in O(n) rather than O(n</w:t>
@@ -3632,29 +3622,15 @@
             </w:rPr>
             <w:t xml:space="preserve"> of </w:t>
           </w:r>
-          <w:r>
-            <w:fldChar w:fldCharType="begin"/>
-          </w:r>
-          <w:r>
-            <w:instrText xml:space="preserve"> NUMPAGES  \* MERGEFORMAT </w:instrText>
-          </w:r>
-          <w:r>
-            <w:fldChar w:fldCharType="separate"/>
-          </w:r>
-          <w:r>
-            <w:rPr>
-              <w:rStyle w:val="PageNumber"/>
-              <w:noProof/>
-            </w:rPr>
-            <w:t>4</w:t>
-          </w:r>
-          <w:r>
-            <w:rPr>
-              <w:rStyle w:val="PageNumber"/>
-              <w:noProof/>
-            </w:rPr>
-            <w:fldChar w:fldCharType="end"/>
-          </w:r>
+          <w:fldSimple w:instr=" NUMPAGES  \* MERGEFORMAT ">
+            <w:r>
+              <w:rPr>
+                <w:rStyle w:val="PageNumber"/>
+                <w:noProof/>
+              </w:rPr>
+              <w:t>4</w:t>
+            </w:r>
+          </w:fldSimple>
         </w:p>
       </w:tc>
     </w:tr>
@@ -6231,7 +6207,7 @@
 </file>
 
 <file path=customXml/itemProps1.xml><?xml version="1.0" encoding="utf-8"?>
-<ds:datastoreItem xmlns:ds="http://schemas.openxmlformats.org/officeDocument/2006/customXml" ds:itemID="{335B17DB-A08F-418D-8208-6923599A8C0E}">
+<ds:datastoreItem xmlns:ds="http://schemas.openxmlformats.org/officeDocument/2006/customXml" ds:itemID="{ABAC53FA-9485-4175-8212-A4599A1E2B46}">
   <ds:schemaRefs>
     <ds:schemaRef ds:uri="http://schemas.openxmlformats.org/officeDocument/2006/bibliography"/>
   </ds:schemaRefs>

</xml_diff>

<commit_message>
Started working on the user interface
</commit_message>
<xml_diff>
--- a/doc/Assignment_Analysis_and_Design_Document.docx
+++ b/doc/Assignment_Analysis_and_Design_Document.docx
@@ -28,28 +28,41 @@
           <w:rFonts w:ascii="Times New Roman" w:hAnsi="Times New Roman"/>
         </w:rPr>
       </w:pPr>
-      <w:fldSimple w:instr=" TITLE  \* MERGEFORMAT ">
-        <w:bookmarkStart w:id="0" w:name="_Toc222820221"/>
-        <w:bookmarkStart w:id="1" w:name="_Toc222821167"/>
-        <w:bookmarkStart w:id="2" w:name="_Toc222883075"/>
-        <w:bookmarkStart w:id="3" w:name="_Toc254770226"/>
-        <w:bookmarkStart w:id="4" w:name="_Toc254770266"/>
-        <w:bookmarkStart w:id="5" w:name="_Toc254771757"/>
-        <w:bookmarkStart w:id="6" w:name="_Toc254785383"/>
-        <w:r>
-          <w:rPr>
-            <w:rFonts w:ascii="Times New Roman" w:hAnsi="Times New Roman"/>
-          </w:rPr>
-          <w:t>Analysis and Design Document</w:t>
-        </w:r>
-        <w:bookmarkEnd w:id="0"/>
-        <w:bookmarkEnd w:id="1"/>
-        <w:bookmarkEnd w:id="2"/>
-        <w:bookmarkEnd w:id="3"/>
-        <w:bookmarkEnd w:id="4"/>
-        <w:bookmarkEnd w:id="5"/>
-        <w:bookmarkEnd w:id="6"/>
-      </w:fldSimple>
+      <w:r>
+        <w:fldChar w:fldCharType="begin"/>
+      </w:r>
+      <w:r>
+        <w:instrText xml:space="preserve"> TITLE  \* MERGEFORMAT </w:instrText>
+      </w:r>
+      <w:r>
+        <w:fldChar w:fldCharType="separate"/>
+      </w:r>
+      <w:bookmarkStart w:id="0" w:name="_Toc222820221"/>
+      <w:bookmarkStart w:id="1" w:name="_Toc222821167"/>
+      <w:bookmarkStart w:id="2" w:name="_Toc222883075"/>
+      <w:bookmarkStart w:id="3" w:name="_Toc254770226"/>
+      <w:bookmarkStart w:id="4" w:name="_Toc254770266"/>
+      <w:bookmarkStart w:id="5" w:name="_Toc254771757"/>
+      <w:bookmarkStart w:id="6" w:name="_Toc254785383"/>
+      <w:r>
+        <w:rPr>
+          <w:rFonts w:ascii="Times New Roman" w:hAnsi="Times New Roman"/>
+        </w:rPr>
+        <w:t>Analysis and Design Document</w:t>
+      </w:r>
+      <w:bookmarkEnd w:id="0"/>
+      <w:bookmarkEnd w:id="1"/>
+      <w:bookmarkEnd w:id="2"/>
+      <w:bookmarkEnd w:id="3"/>
+      <w:bookmarkEnd w:id="4"/>
+      <w:bookmarkEnd w:id="5"/>
+      <w:bookmarkEnd w:id="6"/>
+      <w:r>
+        <w:rPr>
+          <w:rFonts w:ascii="Times New Roman" w:hAnsi="Times New Roman"/>
+        </w:rPr>
+        <w:fldChar w:fldCharType="end"/>
+      </w:r>
     </w:p>
     <w:p>
       <w:pPr>
@@ -1339,6 +1352,8 @@
       <w:pPr>
         <w:jc w:val="center"/>
       </w:pPr>
+      <w:bookmarkStart w:id="26" w:name="_GoBack"/>
+      <w:bookmarkEnd w:id="26"/>
       <w:r>
         <w:rPr>
           <w:noProof/>
@@ -1606,7 +1621,7 @@
           <w:sz w:val="24"/>
         </w:rPr>
       </w:pPr>
-      <w:bookmarkStart w:id="26" w:name="_Toc254785391"/>
+      <w:bookmarkStart w:id="27" w:name="_Toc254785391"/>
     </w:p>
     <w:p>
       <w:pPr>
@@ -1646,7 +1661,7 @@
         </w:rPr>
         <w:t>Architectural Design</w:t>
       </w:r>
-      <w:bookmarkEnd w:id="26"/>
+      <w:bookmarkEnd w:id="27"/>
     </w:p>
     <w:p>
       <w:pPr>
@@ -1873,7 +1888,6 @@
         <w:ind w:hanging="360"/>
         <w:jc w:val="center"/>
       </w:pPr>
-      <w:bookmarkStart w:id="27" w:name="_GoBack"/>
       <w:r>
         <w:rPr>
           <w:noProof/>
@@ -1920,7 +1934,6 @@
           </wp:inline>
         </w:drawing>
       </w:r>
-      <w:bookmarkEnd w:id="27"/>
     </w:p>
     <w:p>
       <w:pPr>
@@ -3622,15 +3635,29 @@
             </w:rPr>
             <w:t xml:space="preserve"> of </w:t>
           </w:r>
-          <w:fldSimple w:instr=" NUMPAGES  \* MERGEFORMAT ">
-            <w:r>
-              <w:rPr>
-                <w:rStyle w:val="PageNumber"/>
-                <w:noProof/>
-              </w:rPr>
-              <w:t>4</w:t>
-            </w:r>
-          </w:fldSimple>
+          <w:r>
+            <w:fldChar w:fldCharType="begin"/>
+          </w:r>
+          <w:r>
+            <w:instrText xml:space="preserve"> NUMPAGES  \* MERGEFORMAT </w:instrText>
+          </w:r>
+          <w:r>
+            <w:fldChar w:fldCharType="separate"/>
+          </w:r>
+          <w:r>
+            <w:rPr>
+              <w:rStyle w:val="PageNumber"/>
+              <w:noProof/>
+            </w:rPr>
+            <w:t>4</w:t>
+          </w:r>
+          <w:r>
+            <w:rPr>
+              <w:rStyle w:val="PageNumber"/>
+              <w:noProof/>
+            </w:rPr>
+            <w:fldChar w:fldCharType="end"/>
+          </w:r>
         </w:p>
       </w:tc>
     </w:tr>
@@ -6207,7 +6234,7 @@
 </file>
 
 <file path=customXml/itemProps1.xml><?xml version="1.0" encoding="utf-8"?>
-<ds:datastoreItem xmlns:ds="http://schemas.openxmlformats.org/officeDocument/2006/customXml" ds:itemID="{ABAC53FA-9485-4175-8212-A4599A1E2B46}">
+<ds:datastoreItem xmlns:ds="http://schemas.openxmlformats.org/officeDocument/2006/customXml" ds:itemID="{95E96C5B-91FB-4DFD-AC52-C81399EE7324}">
   <ds:schemaRefs>
     <ds:schemaRef ds:uri="http://schemas.openxmlformats.org/officeDocument/2006/bibliography"/>
   </ds:schemaRefs>

</xml_diff>

<commit_message>
Completed: Main functionality of the application
</commit_message>
<xml_diff>
--- a/doc/Assignment_Analysis_and_Design_Document.docx
+++ b/doc/Assignment_Analysis_and_Design_Document.docx
@@ -28,41 +28,28 @@
           <w:rFonts w:ascii="Times New Roman" w:hAnsi="Times New Roman"/>
         </w:rPr>
       </w:pPr>
-      <w:r>
-        <w:fldChar w:fldCharType="begin"/>
-      </w:r>
-      <w:r>
-        <w:instrText xml:space="preserve"> TITLE  \* MERGEFORMAT </w:instrText>
-      </w:r>
-      <w:r>
-        <w:fldChar w:fldCharType="separate"/>
-      </w:r>
-      <w:bookmarkStart w:id="0" w:name="_Toc222820221"/>
-      <w:bookmarkStart w:id="1" w:name="_Toc222821167"/>
-      <w:bookmarkStart w:id="2" w:name="_Toc222883075"/>
-      <w:bookmarkStart w:id="3" w:name="_Toc254770226"/>
-      <w:bookmarkStart w:id="4" w:name="_Toc254770266"/>
-      <w:bookmarkStart w:id="5" w:name="_Toc254771757"/>
-      <w:bookmarkStart w:id="6" w:name="_Toc254785383"/>
-      <w:r>
-        <w:rPr>
-          <w:rFonts w:ascii="Times New Roman" w:hAnsi="Times New Roman"/>
-        </w:rPr>
-        <w:t>Analysis and Design Document</w:t>
-      </w:r>
-      <w:bookmarkEnd w:id="0"/>
-      <w:bookmarkEnd w:id="1"/>
-      <w:bookmarkEnd w:id="2"/>
-      <w:bookmarkEnd w:id="3"/>
-      <w:bookmarkEnd w:id="4"/>
-      <w:bookmarkEnd w:id="5"/>
-      <w:bookmarkEnd w:id="6"/>
-      <w:r>
-        <w:rPr>
-          <w:rFonts w:ascii="Times New Roman" w:hAnsi="Times New Roman"/>
-        </w:rPr>
-        <w:fldChar w:fldCharType="end"/>
-      </w:r>
+      <w:fldSimple w:instr=" TITLE  \* MERGEFORMAT ">
+        <w:bookmarkStart w:id="0" w:name="_Toc254785383"/>
+        <w:bookmarkStart w:id="1" w:name="_Toc254771757"/>
+        <w:bookmarkStart w:id="2" w:name="_Toc254770266"/>
+        <w:bookmarkStart w:id="3" w:name="_Toc254770226"/>
+        <w:bookmarkStart w:id="4" w:name="_Toc222883075"/>
+        <w:bookmarkStart w:id="5" w:name="_Toc222821167"/>
+        <w:bookmarkStart w:id="6" w:name="_Toc222820221"/>
+        <w:r>
+          <w:rPr>
+            <w:rFonts w:ascii="Times New Roman" w:hAnsi="Times New Roman"/>
+          </w:rPr>
+          <w:t>Analysis and Design Document</w:t>
+        </w:r>
+        <w:bookmarkEnd w:id="0"/>
+        <w:bookmarkEnd w:id="1"/>
+        <w:bookmarkEnd w:id="2"/>
+        <w:bookmarkEnd w:id="3"/>
+        <w:bookmarkEnd w:id="4"/>
+        <w:bookmarkEnd w:id="5"/>
+        <w:bookmarkEnd w:id="6"/>
+      </w:fldSimple>
     </w:p>
     <w:p>
       <w:pPr>
@@ -1352,8 +1339,6 @@
       <w:pPr>
         <w:jc w:val="center"/>
       </w:pPr>
-      <w:bookmarkStart w:id="26" w:name="_GoBack"/>
-      <w:bookmarkEnd w:id="26"/>
       <w:r>
         <w:rPr>
           <w:noProof/>
@@ -1621,7 +1606,7 @@
           <w:sz w:val="24"/>
         </w:rPr>
       </w:pPr>
-      <w:bookmarkStart w:id="27" w:name="_Toc254785391"/>
+      <w:bookmarkStart w:id="26" w:name="_Toc254785391"/>
     </w:p>
     <w:p>
       <w:pPr>
@@ -1661,7 +1646,7 @@
         </w:rPr>
         <w:t>Architectural Design</w:t>
       </w:r>
-      <w:bookmarkEnd w:id="27"/>
+      <w:bookmarkEnd w:id="26"/>
     </w:p>
     <w:p>
       <w:pPr>
@@ -1894,9 +1879,9 @@
         </w:rPr>
         <w:drawing>
           <wp:inline distT="0" distB="0" distL="0" distR="0">
-            <wp:extent cx="7015798" cy="4917056"/>
+            <wp:extent cx="6551875" cy="5233800"/>
             <wp:effectExtent l="0" t="0" r="0" b="0"/>
-            <wp:docPr id="14" name="Picture 14"/>
+            <wp:docPr id="1" name="Picture 1"/>
             <wp:cNvGraphicFramePr>
               <a:graphicFrameLocks xmlns:a="http://schemas.openxmlformats.org/drawingml/2006/main" noChangeAspect="1"/>
             </wp:cNvGraphicFramePr>
@@ -1904,7 +1889,7 @@
               <a:graphicData uri="http://schemas.openxmlformats.org/drawingml/2006/picture">
                 <pic:pic xmlns:pic="http://schemas.openxmlformats.org/drawingml/2006/picture">
                   <pic:nvPicPr>
-                    <pic:cNvPr id="14" name="Architectural Diagram.png"/>
+                    <pic:cNvPr id="1" name="Architectural Diagram.png"/>
                     <pic:cNvPicPr/>
                   </pic:nvPicPr>
                   <pic:blipFill>
@@ -1922,7 +1907,7 @@
                   <pic:spPr>
                     <a:xfrm>
                       <a:off x="0" y="0"/>
-                      <a:ext cx="7041038" cy="4934746"/>
+                      <a:ext cx="6562242" cy="5242081"/>
                     </a:xfrm>
                     <a:prstGeom prst="rect">
                       <a:avLst/>
@@ -1977,7 +1962,11 @@
         <w:ind w:firstLine="720"/>
       </w:pPr>
       <w:r>
-        <w:t xml:space="preserve">The Business layer is responsible for combining the functionalities of the persistence layer in order to generate a response for the user request which comes from the higher-level layers. This package will contain two sub-packages, namely the Validators package which is responsible for validating the data coming from the user </w:t>
+        <w:t xml:space="preserve">The Business layer is responsible for combining the functionalities of the persistence layer in order to </w:t>
+      </w:r>
+      <w:r>
+        <w:lastRenderedPageBreak/>
+        <w:t xml:space="preserve">generate a response for the user request which comes from the higher-level layers. This package will contain two sub-packages, namely the Validators package which is responsible for validating the data coming from the user </w:t>
       </w:r>
       <w:r>
         <w:t xml:space="preserve">interface, </w:t>
@@ -1989,11 +1978,10 @@
         <w:t xml:space="preserve">for </w:t>
       </w:r>
       <w:r>
-        <w:t xml:space="preserve">combining the functionality of the persistence layer in order to </w:t>
-      </w:r>
-      <w:r>
-        <w:lastRenderedPageBreak/>
-        <w:t>achieve some piece of functionality.</w:t>
+        <w:t>combining the functionality of the persistence layer in order to achieve some piece of functionality.</w:t>
+      </w:r>
+      <w:r>
+        <w:t xml:space="preserve"> The connections between the components of the Business Layer are not shown in the above diagram because of the complexity of the relations. Here is a more detailed picture about how these classes connect to each other.</w:t>
       </w:r>
     </w:p>
     <w:p>
@@ -2001,42 +1989,6 @@
         <w:spacing w:line="240" w:lineRule="auto"/>
         <w:ind w:firstLine="720"/>
       </w:pPr>
-      <w:r>
-        <w:t>The next layer is the Services Layer which contains a Façade</w:t>
-      </w:r>
-      <w:r>
-        <w:t xml:space="preserve"> class</w:t>
-      </w:r>
-      <w:r>
-        <w:t xml:space="preserve">, </w:t>
-      </w:r>
-      <w:r>
-        <w:t>encapsulat</w:t>
-      </w:r>
-      <w:r>
-        <w:t>ing</w:t>
-      </w:r>
-      <w:r>
-        <w:t xml:space="preserve"> the whole functionality of the system</w:t>
-      </w:r>
-      <w:r>
-        <w:t>. This layer also contains a set of controllers which are responsible for interpreting the commands coming from the view and sending them to the lower level,</w:t>
-      </w:r>
-      <w:r>
-        <w:t xml:space="preserve"> the</w:t>
-      </w:r>
-      <w:r>
-        <w:t xml:space="preserve"> business logic layer. The last sub-package contains a set of interfaces which the controller classes will use and the business logic layer classes will implement. This way we commit to an interface, not to an implementation and the controller classes will not have to figure out how to call the methods provided by the lower-level classes, instead the lower-level classes will have to adapt to the needs of the controller classes.</w:t>
-      </w:r>
-    </w:p>
-    <w:p>
-      <w:pPr>
-        <w:spacing w:line="240" w:lineRule="auto"/>
-        <w:ind w:firstLine="720"/>
-      </w:pPr>
-      <w:r>
-        <w:t>Finally, the presentation layer contains two sub-packages, the View, where the different views of the system are defined and the Command sub-package where the commands which may be sent to the application will be defined, one command per use-case.</w:t>
-      </w:r>
     </w:p>
     <w:p>
       <w:pPr>
@@ -2048,6 +2000,109 @@
         <w:rPr>
           <w:noProof/>
         </w:rPr>
+        <w:drawing>
+          <wp:inline distT="0" distB="0" distL="0" distR="0">
+            <wp:extent cx="5943600" cy="3054985"/>
+            <wp:effectExtent l="0" t="0" r="0" b="0"/>
+            <wp:docPr id="4" name="Picture 4"/>
+            <wp:cNvGraphicFramePr>
+              <a:graphicFrameLocks xmlns:a="http://schemas.openxmlformats.org/drawingml/2006/main" noChangeAspect="1"/>
+            </wp:cNvGraphicFramePr>
+            <a:graphic xmlns:a="http://schemas.openxmlformats.org/drawingml/2006/main">
+              <a:graphicData uri="http://schemas.openxmlformats.org/drawingml/2006/picture">
+                <pic:pic xmlns:pic="http://schemas.openxmlformats.org/drawingml/2006/picture">
+                  <pic:nvPicPr>
+                    <pic:cNvPr id="4" name="Business Logic Connections.png"/>
+                    <pic:cNvPicPr/>
+                  </pic:nvPicPr>
+                  <pic:blipFill>
+                    <a:blip r:embed="rId12">
+                      <a:extLst>
+                        <a:ext uri="{28A0092B-C50C-407E-A947-70E740481C1C}">
+                          <a14:useLocalDpi xmlns:a14="http://schemas.microsoft.com/office/drawing/2010/main" val="0"/>
+                        </a:ext>
+                      </a:extLst>
+                    </a:blip>
+                    <a:stretch>
+                      <a:fillRect/>
+                    </a:stretch>
+                  </pic:blipFill>
+                  <pic:spPr>
+                    <a:xfrm>
+                      <a:off x="0" y="0"/>
+                      <a:ext cx="5943600" cy="3054985"/>
+                    </a:xfrm>
+                    <a:prstGeom prst="rect">
+                      <a:avLst/>
+                    </a:prstGeom>
+                  </pic:spPr>
+                </pic:pic>
+              </a:graphicData>
+            </a:graphic>
+          </wp:inline>
+        </w:drawing>
+      </w:r>
+    </w:p>
+    <w:p>
+      <w:pPr>
+        <w:spacing w:line="240" w:lineRule="auto"/>
+        <w:ind w:firstLine="720"/>
+        <w:jc w:val="center"/>
+      </w:pPr>
+    </w:p>
+    <w:p>
+      <w:pPr>
+        <w:spacing w:line="240" w:lineRule="auto"/>
+        <w:ind w:firstLine="720"/>
+      </w:pPr>
+      <w:r>
+        <w:t>The next layer is the Services Layer which contains a Façade</w:t>
+      </w:r>
+      <w:r>
+        <w:t xml:space="preserve"> class</w:t>
+      </w:r>
+      <w:r>
+        <w:t xml:space="preserve">, </w:t>
+      </w:r>
+      <w:r>
+        <w:t>encapsulat</w:t>
+      </w:r>
+      <w:r>
+        <w:t>ing</w:t>
+      </w:r>
+      <w:r>
+        <w:t xml:space="preserve"> the whole functionality of the system</w:t>
+      </w:r>
+      <w:r>
+        <w:t>. This layer also contains a set of controllers which are responsible for interpreting the commands coming from the view and sending them to the lower level,</w:t>
+      </w:r>
+      <w:r>
+        <w:t xml:space="preserve"> the</w:t>
+      </w:r>
+      <w:r>
+        <w:t xml:space="preserve"> business logic layer. The last sub-package contains a set of interfaces which the controller classes will use and the business logic layer classes will implement. This way we commit to an interface, not to an implementation and the controller classes will not have to figure out how to call the methods provided by the lower-level classes, instead the lower-level classes will have to adapt to the needs of the controller classes.</w:t>
+      </w:r>
+    </w:p>
+    <w:p>
+      <w:pPr>
+        <w:spacing w:line="240" w:lineRule="auto"/>
+        <w:ind w:firstLine="720"/>
+      </w:pPr>
+      <w:r>
+        <w:t>Finally, the presentation layer contains two sub-packages, the View, where the different views of the system are defined and the Command sub-package where the commands which may be sent to the application will be defined, one command per use-case.</w:t>
+      </w:r>
+    </w:p>
+    <w:p>
+      <w:pPr>
+        <w:spacing w:line="240" w:lineRule="auto"/>
+        <w:ind w:firstLine="720"/>
+        <w:jc w:val="center"/>
+      </w:pPr>
+      <w:r>
+        <w:rPr>
+          <w:noProof/>
+        </w:rPr>
+        <w:lastRenderedPageBreak/>
         <w:drawing>
           <wp:inline distT="0" distB="0" distL="0" distR="0">
             <wp:extent cx="3642321" cy="6610350"/>
@@ -2064,7 +2119,7 @@
                     <pic:cNvPicPr/>
                   </pic:nvPicPr>
                   <pic:blipFill>
-                    <a:blip r:embed="rId12">
+                    <a:blip r:embed="rId13">
                       <a:extLst>
                         <a:ext uri="{28A0092B-C50C-407E-A947-70E740481C1C}">
                           <a14:useLocalDpi xmlns:a14="http://schemas.microsoft.com/office/drawing/2010/main" val="0"/>
@@ -2097,7 +2152,6 @@
         <w:ind w:firstLine="720"/>
       </w:pPr>
       <w:r>
-        <w:lastRenderedPageBreak/>
         <w:t xml:space="preserve">From the perspective of the component diagram, the system can be split into three components, the database server, which provides an interface for the application (SQL language queries), the application which provides an interface for the GUI of the application (the one </w:t>
       </w:r>
       <w:r>
@@ -2138,7 +2192,7 @@
                     <pic:cNvPicPr/>
                   </pic:nvPicPr>
                   <pic:blipFill>
-                    <a:blip r:embed="rId13">
+                    <a:blip r:embed="rId14">
                       <a:extLst>
                         <a:ext uri="{28A0092B-C50C-407E-A947-70E740481C1C}">
                           <a14:useLocalDpi xmlns:a14="http://schemas.microsoft.com/office/drawing/2010/main" val="0"/>
@@ -2187,6 +2241,7 @@
         <w:ind w:firstLine="720"/>
       </w:pPr>
       <w:r>
+        <w:lastRenderedPageBreak/>
         <w:t>The deployment diagram for this system is a rather simple one, which consists only of two nodes, namely the database and the application itself which uses the database server. From this perspective the architecture could be interpreted as a 2-tier architecture</w:t>
       </w:r>
       <w:r>
@@ -2224,7 +2279,7 @@
                     <pic:cNvPicPr/>
                   </pic:nvPicPr>
                   <pic:blipFill>
-                    <a:blip r:embed="rId14">
+                    <a:blip r:embed="rId15">
                       <a:extLst>
                         <a:ext uri="{28A0092B-C50C-407E-A947-70E740481C1C}">
                           <a14:useLocalDpi xmlns:a14="http://schemas.microsoft.com/office/drawing/2010/main" val="0"/>
@@ -2270,7 +2325,7 @@
           <w:rFonts w:ascii="Times New Roman" w:hAnsi="Times New Roman"/>
         </w:rPr>
       </w:pPr>
-      <w:bookmarkStart w:id="28" w:name="_Toc254785392"/>
+      <w:bookmarkStart w:id="27" w:name="_Toc254785392"/>
       <w:r>
         <w:rPr>
           <w:rFonts w:ascii="Times New Roman" w:hAnsi="Times New Roman"/>
@@ -2295,7 +2350,7 @@
         </w:rPr>
         <w:t xml:space="preserve"> Diagrams</w:t>
       </w:r>
-      <w:bookmarkEnd w:id="28"/>
+      <w:bookmarkEnd w:id="27"/>
     </w:p>
     <w:p/>
     <w:p>
@@ -2332,7 +2387,7 @@
           <w:rFonts w:ascii="Times New Roman" w:hAnsi="Times New Roman"/>
         </w:rPr>
       </w:pPr>
-      <w:bookmarkStart w:id="29" w:name="_Toc254785393"/>
+      <w:bookmarkStart w:id="28" w:name="_Toc254785393"/>
       <w:r>
         <w:rPr>
           <w:rFonts w:ascii="Times New Roman" w:hAnsi="Times New Roman"/>
@@ -2354,7 +2409,7 @@
                     <pic:cNvPicPr/>
                   </pic:nvPicPr>
                   <pic:blipFill>
-                    <a:blip r:embed="rId15">
+                    <a:blip r:embed="rId16">
                       <a:extLst>
                         <a:ext uri="{28A0092B-C50C-407E-A947-70E740481C1C}">
                           <a14:useLocalDpi xmlns:a14="http://schemas.microsoft.com/office/drawing/2010/main" val="0"/>
@@ -2389,11 +2444,19 @@
           <w:rFonts w:ascii="Times New Roman" w:hAnsi="Times New Roman"/>
         </w:rPr>
       </w:pPr>
-      <w:r>
+    </w:p>
+    <w:p>
+      <w:pPr>
+        <w:pStyle w:val="Title"/>
+        <w:jc w:val="both"/>
         <w:rPr>
           <w:rFonts w:ascii="Times New Roman" w:hAnsi="Times New Roman"/>
         </w:rPr>
-        <w:lastRenderedPageBreak/>
+      </w:pPr>
+      <w:r>
+        <w:rPr>
+          <w:rFonts w:ascii="Times New Roman" w:hAnsi="Times New Roman"/>
+        </w:rPr>
         <w:t>5.</w:t>
       </w:r>
       <w:r>
@@ -2414,7 +2477,7 @@
         </w:rPr>
         <w:t>Design</w:t>
       </w:r>
-      <w:bookmarkEnd w:id="29"/>
+      <w:bookmarkEnd w:id="28"/>
     </w:p>
     <w:p>
       <w:pPr>
@@ -2490,6 +2553,7 @@
         <w:ind w:firstLine="720"/>
       </w:pPr>
       <w:r>
+        <w:lastRenderedPageBreak/>
         <w:t>Another design pattern which may be used is the Command design pattern in which the UI will build a Command object for each user operation and send it to the application which will decide, through polymorphism, which is the command to be executed.</w:t>
       </w:r>
     </w:p>
@@ -2596,25 +2660,19 @@
         <w:t>a collection of enrolled students</w:t>
       </w:r>
       <w:r>
-        <w:t>. Now</w:t>
-      </w:r>
-      <w:r>
-        <w:t xml:space="preserve">, in order for a student to be able to retrieve the courses he/she is enrolled to very quickly without being necessary to use high coupling (the student contains the courses he/she is enrolled to and the course contains the enrolled students as well), we can </w:t>
-      </w:r>
-      <w:r>
-        <w:t>store</w:t>
-      </w:r>
-      <w:r>
-        <w:t xml:space="preserve"> the enrolled students in a HashMap object, this way, for any student, we will obtain the courses he/she is enrolled in O(n) rather than O(n</w:t>
-      </w:r>
-      <w:r>
-        <w:rPr>
-          <w:vertAlign w:val="superscript"/>
-        </w:rPr>
-        <w:t>2</w:t>
-      </w:r>
-      <w:r>
-        <w:t>). The Enrollment class will contain the student who enrolled</w:t>
+        <w:t>.</w:t>
+      </w:r>
+      <w:r>
+        <w:t xml:space="preserve"> </w:t>
+      </w:r>
+      <w:r>
+        <w:t xml:space="preserve">The Enrollment class will contain the student who </w:t>
+      </w:r>
+      <w:r>
+        <w:t xml:space="preserve">has </w:t>
+      </w:r>
+      <w:r>
+        <w:t>enrolled</w:t>
       </w:r>
       <w:r>
         <w:t>,</w:t>
@@ -2647,13 +2705,13 @@
         <w:t xml:space="preserve"> the subject of the post, the content and the post date. The Exam class will contain the </w:t>
       </w:r>
       <w:r>
-        <w:t>Course to which it is associated, the date of the exam and the</w:t>
-      </w:r>
-      <w:r>
-        <w:t xml:space="preserve"> teacher who</w:t>
-      </w:r>
-      <w:r>
-        <w:t xml:space="preserve"> teaches that particular course. The Grade will have a value, a weight, the date when it has been assigned, the subject at which the grade was given and the type of the grade (exam, lab, assignment, bonus).</w:t>
+        <w:t>Course to which it is associated</w:t>
+      </w:r>
+      <w:r>
+        <w:t xml:space="preserve"> and </w:t>
+      </w:r>
+      <w:r>
+        <w:t>the date of the exam. The Grade will have a value, a weight, the date when it has been assigned, the subject at which the grade was given and the type of the grade (exam, lab, assignment, bonus).</w:t>
       </w:r>
       <w:r>
         <w:t xml:space="preserve"> Finally, the Group class will contain a</w:t>
@@ -2675,16 +2733,27 @@
         <w:spacing w:line="240" w:lineRule="auto"/>
         <w:ind w:firstLine="720"/>
       </w:pPr>
-      <w:r>
-        <w:rPr>
-          <w:noProof/>
-        </w:rPr>
-        <w:lastRenderedPageBreak/>
+    </w:p>
+    <w:p>
+      <w:pPr>
+        <w:spacing w:line="240" w:lineRule="auto"/>
+        <w:ind w:firstLine="720"/>
+      </w:pPr>
+    </w:p>
+    <w:p>
+      <w:pPr>
+        <w:spacing w:line="240" w:lineRule="auto"/>
+        <w:jc w:val="center"/>
+      </w:pPr>
+      <w:r>
+        <w:rPr>
+          <w:noProof/>
+        </w:rPr>
         <w:drawing>
           <wp:inline distT="0" distB="0" distL="0" distR="0">
-            <wp:extent cx="5943600" cy="4500245"/>
+            <wp:extent cx="5082217" cy="4333460"/>
             <wp:effectExtent l="0" t="0" r="0" b="0"/>
-            <wp:docPr id="20" name="Picture 20"/>
+            <wp:docPr id="10" name="Picture 10"/>
             <wp:cNvGraphicFramePr>
               <a:graphicFrameLocks xmlns:a="http://schemas.openxmlformats.org/drawingml/2006/main" noChangeAspect="1"/>
             </wp:cNvGraphicFramePr>
@@ -2692,11 +2761,11 @@
               <a:graphicData uri="http://schemas.openxmlformats.org/drawingml/2006/picture">
                 <pic:pic xmlns:pic="http://schemas.openxmlformats.org/drawingml/2006/picture">
                   <pic:nvPicPr>
-                    <pic:cNvPr id="20" name="Domain Model.png"/>
+                    <pic:cNvPr id="10" name="Domain Model.png"/>
                     <pic:cNvPicPr/>
                   </pic:nvPicPr>
                   <pic:blipFill>
-                    <a:blip r:embed="rId16">
+                    <a:blip r:embed="rId17">
                       <a:extLst>
                         <a:ext uri="{28A0092B-C50C-407E-A947-70E740481C1C}">
                           <a14:useLocalDpi xmlns:a14="http://schemas.microsoft.com/office/drawing/2010/main" val="0"/>
@@ -2710,7 +2779,7 @@
                   <pic:spPr>
                     <a:xfrm>
                       <a:off x="0" y="0"/>
-                      <a:ext cx="5943600" cy="4500245"/>
+                      <a:ext cx="5121614" cy="4367053"/>
                     </a:xfrm>
                     <a:prstGeom prst="rect">
                       <a:avLst/>
@@ -2722,11 +2791,6 @@
           </wp:inline>
         </w:drawing>
       </w:r>
-    </w:p>
-    <w:p>
-      <w:pPr>
-        <w:spacing w:line="240" w:lineRule="auto"/>
-      </w:pPr>
     </w:p>
     <w:p>
       <w:pPr>
@@ -2769,7 +2833,7 @@
                     <pic:cNvPicPr/>
                   </pic:nvPicPr>
                   <pic:blipFill>
-                    <a:blip r:embed="rId17">
+                    <a:blip r:embed="rId18">
                       <a:extLst>
                         <a:ext uri="{28A0092B-C50C-407E-A947-70E740481C1C}">
                           <a14:useLocalDpi xmlns:a14="http://schemas.microsoft.com/office/drawing/2010/main" val="0"/>
@@ -2882,7 +2946,6 @@
         <w:rPr>
           <w:noProof/>
         </w:rPr>
-        <w:lastRenderedPageBreak/>
         <w:drawing>
           <wp:inline distT="0" distB="0" distL="0" distR="0">
             <wp:extent cx="5420563" cy="3154467"/>
@@ -2899,7 +2962,7 @@
                     <pic:cNvPicPr/>
                   </pic:nvPicPr>
                   <pic:blipFill>
-                    <a:blip r:embed="rId18">
+                    <a:blip r:embed="rId19">
                       <a:extLst>
                         <a:ext uri="{28A0092B-C50C-407E-A947-70E740481C1C}">
                           <a14:useLocalDpi xmlns:a14="http://schemas.microsoft.com/office/drawing/2010/main" val="0"/>
@@ -2960,6 +3023,7 @@
         <w:rPr>
           <w:noProof/>
         </w:rPr>
+        <w:lastRenderedPageBreak/>
         <w:drawing>
           <wp:inline distT="0" distB="0" distL="0" distR="0">
             <wp:extent cx="5596128" cy="1882117"/>
@@ -2976,7 +3040,7 @@
                     <pic:cNvPicPr/>
                   </pic:nvPicPr>
                   <pic:blipFill>
-                    <a:blip r:embed="rId19">
+                    <a:blip r:embed="rId20">
                       <a:extLst>
                         <a:ext uri="{28A0092B-C50C-407E-A947-70E740481C1C}">
                           <a14:useLocalDpi xmlns:a14="http://schemas.microsoft.com/office/drawing/2010/main" val="0"/>
@@ -3012,7 +3076,14 @@
     <w:p>
       <w:pPr>
         <w:spacing w:line="240" w:lineRule="auto"/>
-      </w:pPr>
+        <w:ind w:firstLine="720"/>
+      </w:pPr>
+      <w:r>
+        <w:t>We will use the Façade design pattern in order to encapsulate the functionality of the system into a single class such that the view does not have to know how the methods of which class it should call, this way we achieve a low coupling between the front-end and the backend.</w:t>
+      </w:r>
+      <w:r>
+        <w:t xml:space="preserve"> Also, we are going to use Observer pattern in order for the view to notify the application Façade each time an action has been taken, by sending the proper command, which will be executed by the application. After executing the command, a response will be sent back to the view, based on which, a view factory will instantiate the new view the user needs.</w:t>
+      </w:r>
     </w:p>
     <w:p>
       <w:pPr>
@@ -3032,7 +3103,7 @@
           <w:rFonts w:ascii="Times New Roman" w:hAnsi="Times New Roman"/>
         </w:rPr>
       </w:pPr>
-      <w:bookmarkStart w:id="30" w:name="_Toc254785394"/>
+      <w:bookmarkStart w:id="29" w:name="_Toc254785394"/>
       <w:r>
         <w:rPr>
           <w:rFonts w:ascii="Times New Roman" w:hAnsi="Times New Roman"/>
@@ -3045,121 +3116,101 @@
         </w:rPr>
         <w:t>. Data Model</w:t>
       </w:r>
+      <w:bookmarkEnd w:id="29"/>
+    </w:p>
+    <w:p/>
+    <w:p>
+      <w:pPr>
+        <w:ind w:firstLine="720"/>
+      </w:pPr>
+      <w:r>
+        <w:t>For the data model of the application</w:t>
+      </w:r>
+      <w:r>
+        <w:t>,</w:t>
+      </w:r>
+      <w:r>
+        <w:t xml:space="preserve"> we start from the </w:t>
+      </w:r>
+      <w:r>
+        <w:t>first class</w:t>
+      </w:r>
+      <w:r>
+        <w:t>-</w:t>
+      </w:r>
+      <w:r>
+        <w:t xml:space="preserve">diagram and deduce the presence of the following database entities: </w:t>
+      </w:r>
+      <w:r>
+        <w:t>s</w:t>
+      </w:r>
+      <w:r>
+        <w:t xml:space="preserve">tudent, </w:t>
+      </w:r>
+      <w:r>
+        <w:t>t</w:t>
+      </w:r>
+      <w:r>
+        <w:t xml:space="preserve">eacher, </w:t>
+      </w:r>
+      <w:r>
+        <w:t>g</w:t>
+      </w:r>
+      <w:r>
+        <w:t xml:space="preserve">rade, </w:t>
+      </w:r>
+      <w:r>
+        <w:t>c</w:t>
+      </w:r>
+      <w:r>
+        <w:t xml:space="preserve">ourse, </w:t>
+      </w:r>
+      <w:r>
+        <w:t>g</w:t>
+      </w:r>
+      <w:r>
+        <w:t xml:space="preserve">roup, </w:t>
+      </w:r>
+      <w:r>
+        <w:t>e</w:t>
+      </w:r>
+      <w:r>
+        <w:t>xam,</w:t>
+      </w:r>
+      <w:r>
+        <w:t xml:space="preserve"> </w:t>
+      </w:r>
+      <w:r>
+        <w:t>e</w:t>
+      </w:r>
+      <w:r>
+        <w:t>nrollmen</w:t>
+      </w:r>
+      <w:r>
+        <w:t>t</w:t>
+      </w:r>
+      <w:r>
+        <w:t xml:space="preserve">. The </w:t>
+      </w:r>
+      <w:r>
+        <w:t>t</w:t>
+      </w:r>
+      <w:r>
+        <w:t xml:space="preserve">eacher and </w:t>
+      </w:r>
+      <w:r>
+        <w:t>c</w:t>
+      </w:r>
+      <w:r>
+        <w:t xml:space="preserve">ourse are in </w:t>
+      </w:r>
+      <w:r>
+        <w:t>one</w:t>
+      </w:r>
+      <w:bookmarkStart w:id="30" w:name="_GoBack"/>
       <w:bookmarkEnd w:id="30"/>
-    </w:p>
-    <w:p/>
-    <w:p>
-      <w:pPr>
-        <w:ind w:firstLine="720"/>
-      </w:pPr>
-      <w:r>
-        <w:t>For the data model of the application</w:t>
-      </w:r>
-      <w:r>
-        <w:t>,</w:t>
-      </w:r>
-      <w:r>
-        <w:t xml:space="preserve"> we start from the </w:t>
-      </w:r>
-      <w:r>
-        <w:t>first class</w:t>
-      </w:r>
-      <w:r>
-        <w:t>-</w:t>
-      </w:r>
-      <w:r>
-        <w:t xml:space="preserve">diagram and deduce the presence of the following database entities: </w:t>
-      </w:r>
-      <w:r>
-        <w:t>s</w:t>
-      </w:r>
-      <w:r>
-        <w:t xml:space="preserve">tudent, </w:t>
-      </w:r>
-      <w:r>
-        <w:t>t</w:t>
-      </w:r>
-      <w:r>
-        <w:t xml:space="preserve">eacher, </w:t>
-      </w:r>
-      <w:r>
-        <w:t>g</w:t>
-      </w:r>
-      <w:r>
-        <w:t xml:space="preserve">rade, </w:t>
-      </w:r>
-      <w:r>
-        <w:t>c</w:t>
-      </w:r>
-      <w:r>
-        <w:t xml:space="preserve">ourse, </w:t>
-      </w:r>
-      <w:r>
-        <w:t>g</w:t>
-      </w:r>
-      <w:r>
-        <w:t xml:space="preserve">roup, </w:t>
-      </w:r>
-      <w:r>
-        <w:t>e</w:t>
-      </w:r>
-      <w:r>
-        <w:t xml:space="preserve">xam, </w:t>
-      </w:r>
-      <w:proofErr w:type="spellStart"/>
-      <w:r>
-        <w:t>g</w:t>
-      </w:r>
-      <w:r>
-        <w:t>rade</w:t>
-      </w:r>
-      <w:r>
-        <w:t>_t</w:t>
-      </w:r>
-      <w:r>
-        <w:t>ype</w:t>
-      </w:r>
-      <w:proofErr w:type="spellEnd"/>
-      <w:r>
-        <w:t xml:space="preserve">, </w:t>
-      </w:r>
-      <w:r>
-        <w:t>p</w:t>
-      </w:r>
-      <w:r>
-        <w:t>ost</w:t>
-      </w:r>
-      <w:r>
-        <w:t xml:space="preserve">, </w:t>
-      </w:r>
-      <w:r>
-        <w:t>e</w:t>
-      </w:r>
-      <w:r>
-        <w:t>nrollment</w:t>
-      </w:r>
-      <w:r>
-        <w:t xml:space="preserve"> and </w:t>
-      </w:r>
-      <w:proofErr w:type="spellStart"/>
-      <w:r>
-        <w:t>enrollment_status</w:t>
-      </w:r>
-      <w:proofErr w:type="spellEnd"/>
-      <w:r>
-        <w:t xml:space="preserve">. The </w:t>
-      </w:r>
-      <w:r>
-        <w:t>t</w:t>
-      </w:r>
-      <w:r>
-        <w:t xml:space="preserve">eacher and </w:t>
-      </w:r>
-      <w:r>
-        <w:t>c</w:t>
-      </w:r>
-      <w:r>
-        <w:t xml:space="preserve">ourse are in many-to-many relationship and therefore we would need an intermediary table, which can be a new one, but since we already have the </w:t>
+      <w:r>
+        <w:t xml:space="preserve">-to-many relationship and therefore we would need an intermediary table, which can be a new one, but since we already have the </w:t>
       </w:r>
       <w:r>
         <w:t>e</w:t>
@@ -3266,7 +3317,7 @@
                     <pic:cNvPicPr/>
                   </pic:nvPicPr>
                   <pic:blipFill>
-                    <a:blip r:embed="rId20" cstate="print">
+                    <a:blip r:embed="rId21" cstate="print">
                       <a:extLst>
                         <a:ext uri="{28A0092B-C50C-407E-A947-70E740481C1C}">
                           <a14:useLocalDpi xmlns:a14="http://schemas.microsoft.com/office/drawing/2010/main" val="0"/>
@@ -3341,7 +3392,11 @@
     <w:p>
       <w:r>
         <w:tab/>
-        <w:t>In order to test the application, we will use unit testing which consists of writing the methods to be tested into a JUnit file, in which each method is a test case and can be used to test some functionalities of the system. The test consists of providing some input data to the method, perform some operations and compare the result with the result expected by us, through an assertion. If the assertion fails, the unit test failed, so there could be a problem with our implementation.</w:t>
+        <w:t xml:space="preserve">In order to test the application, we will use unit testing which consists of writing the methods to be tested </w:t>
+      </w:r>
+      <w:r>
+        <w:lastRenderedPageBreak/>
+        <w:t>into a JUnit file, in which each method is a test case and can be used to test some functionalities of the system. The test consists of providing some input data to the method, perform some operations and compare the result with the result expected by us, through an assertion. If the assertion fails, the unit test failed, so there could be a problem with our implementation.</w:t>
       </w:r>
     </w:p>
     <w:p>
@@ -3393,7 +3448,7 @@
           <w:u w:val="none"/>
         </w:rPr>
       </w:pPr>
-      <w:hyperlink r:id="rId21" w:history="1">
+      <w:hyperlink r:id="rId22" w:history="1">
         <w:r>
           <w:rPr>
             <w:rStyle w:val="Hyperlink"/>
@@ -3410,7 +3465,7 @@
           <w:numId w:val="9"/>
         </w:numPr>
       </w:pPr>
-      <w:hyperlink r:id="rId22" w:history="1">
+      <w:hyperlink r:id="rId23" w:history="1">
         <w:r>
           <w:rPr>
             <w:rStyle w:val="Hyperlink"/>
@@ -3420,10 +3475,10 @@
       </w:hyperlink>
     </w:p>
     <w:sectPr>
-      <w:headerReference w:type="default" r:id="rId23"/>
-      <w:footerReference w:type="default" r:id="rId24"/>
-      <w:headerReference w:type="first" r:id="rId25"/>
-      <w:footerReference w:type="first" r:id="rId26"/>
+      <w:headerReference w:type="default" r:id="rId24"/>
+      <w:footerReference w:type="default" r:id="rId25"/>
+      <w:headerReference w:type="first" r:id="rId26"/>
+      <w:footerReference w:type="first" r:id="rId27"/>
       <w:pgSz w:w="12240" w:h="15840" w:code="1"/>
       <w:pgMar w:top="1440" w:right="1440" w:bottom="1440" w:left="1440" w:header="720" w:footer="720" w:gutter="0"/>
       <w:cols w:space="720"/>
@@ -3635,29 +3690,15 @@
             </w:rPr>
             <w:t xml:space="preserve"> of </w:t>
           </w:r>
-          <w:r>
-            <w:fldChar w:fldCharType="begin"/>
-          </w:r>
-          <w:r>
-            <w:instrText xml:space="preserve"> NUMPAGES  \* MERGEFORMAT </w:instrText>
-          </w:r>
-          <w:r>
-            <w:fldChar w:fldCharType="separate"/>
-          </w:r>
-          <w:r>
-            <w:rPr>
-              <w:rStyle w:val="PageNumber"/>
-              <w:noProof/>
-            </w:rPr>
-            <w:t>4</w:t>
-          </w:r>
-          <w:r>
-            <w:rPr>
-              <w:rStyle w:val="PageNumber"/>
-              <w:noProof/>
-            </w:rPr>
-            <w:fldChar w:fldCharType="end"/>
-          </w:r>
+          <w:fldSimple w:instr=" NUMPAGES  \* MERGEFORMAT ">
+            <w:r>
+              <w:rPr>
+                <w:rStyle w:val="PageNumber"/>
+                <w:noProof/>
+              </w:rPr>
+              <w:t>4</w:t>
+            </w:r>
+          </w:fldSimple>
         </w:p>
       </w:tc>
     </w:tr>
@@ -6234,7 +6275,7 @@
 </file>
 
 <file path=customXml/itemProps1.xml><?xml version="1.0" encoding="utf-8"?>
-<ds:datastoreItem xmlns:ds="http://schemas.openxmlformats.org/officeDocument/2006/customXml" ds:itemID="{95E96C5B-91FB-4DFD-AC52-C81399EE7324}">
+<ds:datastoreItem xmlns:ds="http://schemas.openxmlformats.org/officeDocument/2006/customXml" ds:itemID="{E18B320D-9D9F-4BFF-ADF4-47C79D03BA89}">
   <ds:schemaRefs>
     <ds:schemaRef ds:uri="http://schemas.openxmlformats.org/officeDocument/2006/bibliography"/>
   </ds:schemaRefs>

</xml_diff>

<commit_message>
Final version of the code
</commit_message>
<xml_diff>
--- a/doc/Assignment_Analysis_and_Design_Document.docx
+++ b/doc/Assignment_Analysis_and_Design_Document.docx
@@ -28,28 +28,41 @@
           <w:rFonts w:ascii="Times New Roman" w:hAnsi="Times New Roman"/>
         </w:rPr>
       </w:pPr>
-      <w:fldSimple w:instr=" TITLE  \* MERGEFORMAT ">
-        <w:bookmarkStart w:id="0" w:name="_Toc254785383"/>
-        <w:bookmarkStart w:id="1" w:name="_Toc254771757"/>
-        <w:bookmarkStart w:id="2" w:name="_Toc254770266"/>
-        <w:bookmarkStart w:id="3" w:name="_Toc254770226"/>
-        <w:bookmarkStart w:id="4" w:name="_Toc222883075"/>
-        <w:bookmarkStart w:id="5" w:name="_Toc222821167"/>
-        <w:bookmarkStart w:id="6" w:name="_Toc222820221"/>
-        <w:r>
-          <w:rPr>
-            <w:rFonts w:ascii="Times New Roman" w:hAnsi="Times New Roman"/>
-          </w:rPr>
-          <w:t>Analysis and Design Document</w:t>
-        </w:r>
-        <w:bookmarkEnd w:id="0"/>
-        <w:bookmarkEnd w:id="1"/>
-        <w:bookmarkEnd w:id="2"/>
-        <w:bookmarkEnd w:id="3"/>
-        <w:bookmarkEnd w:id="4"/>
-        <w:bookmarkEnd w:id="5"/>
-        <w:bookmarkEnd w:id="6"/>
-      </w:fldSimple>
+      <w:r>
+        <w:fldChar w:fldCharType="begin"/>
+      </w:r>
+      <w:r>
+        <w:instrText xml:space="preserve"> TITLE  \* MERGEFORMAT </w:instrText>
+      </w:r>
+      <w:r>
+        <w:fldChar w:fldCharType="separate"/>
+      </w:r>
+      <w:bookmarkStart w:id="0" w:name="_Toc254785383"/>
+      <w:bookmarkStart w:id="1" w:name="_Toc254771757"/>
+      <w:bookmarkStart w:id="2" w:name="_Toc254770266"/>
+      <w:bookmarkStart w:id="3" w:name="_Toc254770226"/>
+      <w:bookmarkStart w:id="4" w:name="_Toc222883075"/>
+      <w:bookmarkStart w:id="5" w:name="_Toc222821167"/>
+      <w:bookmarkStart w:id="6" w:name="_Toc222820221"/>
+      <w:r>
+        <w:rPr>
+          <w:rFonts w:ascii="Times New Roman" w:hAnsi="Times New Roman"/>
+        </w:rPr>
+        <w:t>Analysis and Design Document</w:t>
+      </w:r>
+      <w:bookmarkEnd w:id="0"/>
+      <w:bookmarkEnd w:id="1"/>
+      <w:bookmarkEnd w:id="2"/>
+      <w:bookmarkEnd w:id="3"/>
+      <w:bookmarkEnd w:id="4"/>
+      <w:bookmarkEnd w:id="5"/>
+      <w:bookmarkEnd w:id="6"/>
+      <w:r>
+        <w:rPr>
+          <w:rFonts w:ascii="Times New Roman" w:hAnsi="Times New Roman"/>
+        </w:rPr>
+        <w:fldChar w:fldCharType="end"/>
+      </w:r>
     </w:p>
     <w:p>
       <w:pPr>
@@ -1989,21 +2002,24 @@
         <w:spacing w:line="240" w:lineRule="auto"/>
         <w:ind w:firstLine="720"/>
       </w:pPr>
-    </w:p>
-    <w:p>
-      <w:pPr>
-        <w:spacing w:line="240" w:lineRule="auto"/>
-        <w:ind w:firstLine="720"/>
-        <w:jc w:val="center"/>
-      </w:pPr>
+      <w:bookmarkStart w:id="27" w:name="_GoBack"/>
+      <w:bookmarkEnd w:id="27"/>
       <w:r>
         <w:rPr>
           <w:noProof/>
         </w:rPr>
         <w:drawing>
-          <wp:inline distT="0" distB="0" distL="0" distR="0">
+          <wp:anchor distT="0" distB="0" distL="114300" distR="114300" simplePos="0" relativeHeight="251657216" behindDoc="0" locked="0" layoutInCell="1" allowOverlap="1">
+            <wp:simplePos x="0" y="0"/>
+            <wp:positionH relativeFrom="column">
+              <wp:posOffset>-50800</wp:posOffset>
+            </wp:positionH>
+            <wp:positionV relativeFrom="paragraph">
+              <wp:posOffset>152400</wp:posOffset>
+            </wp:positionV>
             <wp:extent cx="5943600" cy="3054985"/>
             <wp:effectExtent l="0" t="0" r="0" b="0"/>
+            <wp:wrapSquare wrapText="bothSides"/>
             <wp:docPr id="4" name="Picture 4"/>
             <wp:cNvGraphicFramePr>
               <a:graphicFrameLocks xmlns:a="http://schemas.openxmlformats.org/drawingml/2006/main" noChangeAspect="1"/>
@@ -2039,9 +2055,16 @@
                 </pic:pic>
               </a:graphicData>
             </a:graphic>
-          </wp:inline>
+          </wp:anchor>
         </w:drawing>
       </w:r>
+    </w:p>
+    <w:p>
+      <w:pPr>
+        <w:spacing w:line="240" w:lineRule="auto"/>
+        <w:ind w:firstLine="720"/>
+        <w:jc w:val="center"/>
+      </w:pPr>
     </w:p>
     <w:p>
       <w:pPr>
@@ -2325,7 +2348,7 @@
           <w:rFonts w:ascii="Times New Roman" w:hAnsi="Times New Roman"/>
         </w:rPr>
       </w:pPr>
-      <w:bookmarkStart w:id="27" w:name="_Toc254785392"/>
+      <w:bookmarkStart w:id="28" w:name="_Toc254785392"/>
       <w:r>
         <w:rPr>
           <w:rFonts w:ascii="Times New Roman" w:hAnsi="Times New Roman"/>
@@ -2350,7 +2373,7 @@
         </w:rPr>
         <w:t xml:space="preserve"> Diagrams</w:t>
       </w:r>
-      <w:bookmarkEnd w:id="27"/>
+      <w:bookmarkEnd w:id="28"/>
     </w:p>
     <w:p/>
     <w:p>
@@ -2377,7 +2400,6 @@
         <w:t xml:space="preserve"> The sequence diagram would be the following one:</w:t>
       </w:r>
     </w:p>
-    <w:p/>
     <w:p>
       <w:pPr>
         <w:pStyle w:val="Title"/>
@@ -2387,7 +2409,7 @@
           <w:rFonts w:ascii="Times New Roman" w:hAnsi="Times New Roman"/>
         </w:rPr>
       </w:pPr>
-      <w:bookmarkStart w:id="28" w:name="_Toc254785393"/>
+      <w:bookmarkStart w:id="29" w:name="_Toc254785393"/>
       <w:r>
         <w:rPr>
           <w:rFonts w:ascii="Times New Roman" w:hAnsi="Times New Roman"/>
@@ -2477,7 +2499,7 @@
         </w:rPr>
         <w:t>Design</w:t>
       </w:r>
-      <w:bookmarkEnd w:id="28"/>
+      <w:bookmarkEnd w:id="29"/>
     </w:p>
     <w:p>
       <w:pPr>
@@ -2553,8 +2575,11 @@
         <w:ind w:firstLine="720"/>
       </w:pPr>
       <w:r>
+        <w:t xml:space="preserve">Another design pattern which may be used is the Command design pattern in which the UI will build a </w:t>
+      </w:r>
+      <w:r>
         <w:lastRenderedPageBreak/>
-        <w:t>Another design pattern which may be used is the Command design pattern in which the UI will build a Command object for each user operation and send it to the application which will decide, through polymorphism, which is the command to be executed.</w:t>
+        <w:t>Command object for each user operation and send it to the application which will decide, through polymorphism, which is the command to be executed.</w:t>
       </w:r>
     </w:p>
     <w:p>
@@ -2751,7 +2776,7 @@
         </w:rPr>
         <w:drawing>
           <wp:inline distT="0" distB="0" distL="0" distR="0">
-            <wp:extent cx="5082217" cy="4333460"/>
+            <wp:extent cx="5287500" cy="4508500"/>
             <wp:effectExtent l="0" t="0" r="0" b="0"/>
             <wp:docPr id="10" name="Picture 10"/>
             <wp:cNvGraphicFramePr>
@@ -2779,7 +2804,7 @@
                   <pic:spPr>
                     <a:xfrm>
                       <a:off x="0" y="0"/>
-                      <a:ext cx="5121614" cy="4367053"/>
+                      <a:ext cx="5342747" cy="4555608"/>
                     </a:xfrm>
                     <a:prstGeom prst="rect">
                       <a:avLst/>
@@ -2941,6 +2966,7 @@
       <w:pPr>
         <w:spacing w:line="240" w:lineRule="auto"/>
         <w:ind w:firstLine="720"/>
+        <w:jc w:val="center"/>
       </w:pPr>
       <w:r>
         <w:rPr>
@@ -2976,7 +3002,7 @@
                   <pic:spPr>
                     <a:xfrm>
                       <a:off x="0" y="0"/>
-                      <a:ext cx="5429520" cy="3159680"/>
+                      <a:ext cx="5420563" cy="3154467"/>
                     </a:xfrm>
                     <a:prstGeom prst="rect">
                       <a:avLst/>
@@ -3084,8 +3110,6 @@
       <w:r>
         <w:t xml:space="preserve"> Also, we are going to use Observer pattern in order for the view to notify the application Façade each time an action has been taken, by sending the proper command, which will be executed by the application. After executing the command, a response will be sent back to the view, based on which, a view factory will instantiate the new view the user needs.</w:t>
       </w:r>
-      <w:bookmarkStart w:id="29" w:name="_GoBack"/>
-      <w:bookmarkEnd w:id="29"/>
     </w:p>
     <w:p>
       <w:pPr>
@@ -3648,15 +3672,29 @@
             </w:rPr>
             <w:t xml:space="preserve"> of </w:t>
           </w:r>
-          <w:fldSimple w:instr=" NUMPAGES  \* MERGEFORMAT ">
-            <w:r>
-              <w:rPr>
-                <w:rStyle w:val="PageNumber"/>
-                <w:noProof/>
-              </w:rPr>
-              <w:t>4</w:t>
-            </w:r>
-          </w:fldSimple>
+          <w:r>
+            <w:fldChar w:fldCharType="begin"/>
+          </w:r>
+          <w:r>
+            <w:instrText xml:space="preserve"> NUMPAGES  \* MERGEFORMAT </w:instrText>
+          </w:r>
+          <w:r>
+            <w:fldChar w:fldCharType="separate"/>
+          </w:r>
+          <w:r>
+            <w:rPr>
+              <w:rStyle w:val="PageNumber"/>
+              <w:noProof/>
+            </w:rPr>
+            <w:t>4</w:t>
+          </w:r>
+          <w:r>
+            <w:rPr>
+              <w:rStyle w:val="PageNumber"/>
+              <w:noProof/>
+            </w:rPr>
+            <w:fldChar w:fldCharType="end"/>
+          </w:r>
         </w:p>
       </w:tc>
     </w:tr>
@@ -6233,7 +6271,7 @@
 </file>
 
 <file path=customXml/itemProps1.xml><?xml version="1.0" encoding="utf-8"?>
-<ds:datastoreItem xmlns:ds="http://schemas.openxmlformats.org/officeDocument/2006/customXml" ds:itemID="{2F56B31F-B545-46EF-95BD-5D28FCC10D8B}">
+<ds:datastoreItem xmlns:ds="http://schemas.openxmlformats.org/officeDocument/2006/customXml" ds:itemID="{5F6055D6-6C44-4D7E-AE41-185F8494954B}">
   <ds:schemaRefs>
     <ds:schemaRef ds:uri="http://schemas.openxmlformats.org/officeDocument/2006/bibliography"/>
   </ds:schemaRefs>

</xml_diff>

<commit_message>
Updated documentation and renamed a package
</commit_message>
<xml_diff>
--- a/doc/Assignment_Analysis_and_Design_Document.docx
+++ b/doc/Assignment_Analysis_and_Design_Document.docx
@@ -28,41 +28,28 @@
           <w:rFonts w:ascii="Times New Roman" w:hAnsi="Times New Roman"/>
         </w:rPr>
       </w:pPr>
-      <w:r>
-        <w:fldChar w:fldCharType="begin"/>
-      </w:r>
-      <w:r>
-        <w:instrText xml:space="preserve"> TITLE  \* MERGEFORMAT </w:instrText>
-      </w:r>
-      <w:r>
-        <w:fldChar w:fldCharType="separate"/>
-      </w:r>
-      <w:bookmarkStart w:id="0" w:name="_Toc254785383"/>
-      <w:bookmarkStart w:id="1" w:name="_Toc254771757"/>
-      <w:bookmarkStart w:id="2" w:name="_Toc254770266"/>
-      <w:bookmarkStart w:id="3" w:name="_Toc254770226"/>
-      <w:bookmarkStart w:id="4" w:name="_Toc222883075"/>
-      <w:bookmarkStart w:id="5" w:name="_Toc222821167"/>
-      <w:bookmarkStart w:id="6" w:name="_Toc222820221"/>
-      <w:r>
-        <w:rPr>
-          <w:rFonts w:ascii="Times New Roman" w:hAnsi="Times New Roman"/>
-        </w:rPr>
-        <w:t>Analysis and Design Document</w:t>
-      </w:r>
-      <w:bookmarkEnd w:id="0"/>
-      <w:bookmarkEnd w:id="1"/>
-      <w:bookmarkEnd w:id="2"/>
-      <w:bookmarkEnd w:id="3"/>
-      <w:bookmarkEnd w:id="4"/>
-      <w:bookmarkEnd w:id="5"/>
-      <w:bookmarkEnd w:id="6"/>
-      <w:r>
-        <w:rPr>
-          <w:rFonts w:ascii="Times New Roman" w:hAnsi="Times New Roman"/>
-        </w:rPr>
-        <w:fldChar w:fldCharType="end"/>
-      </w:r>
+      <w:fldSimple w:instr=" TITLE  \* MERGEFORMAT ">
+        <w:bookmarkStart w:id="0" w:name="_Toc222820221"/>
+        <w:bookmarkStart w:id="1" w:name="_Toc222821167"/>
+        <w:bookmarkStart w:id="2" w:name="_Toc222883075"/>
+        <w:bookmarkStart w:id="3" w:name="_Toc254770226"/>
+        <w:bookmarkStart w:id="4" w:name="_Toc254770266"/>
+        <w:bookmarkStart w:id="5" w:name="_Toc254771757"/>
+        <w:bookmarkStart w:id="6" w:name="_Toc254785383"/>
+        <w:r>
+          <w:rPr>
+            <w:rFonts w:ascii="Times New Roman" w:hAnsi="Times New Roman"/>
+          </w:rPr>
+          <w:t>Analysis and Design Document</w:t>
+        </w:r>
+        <w:bookmarkEnd w:id="0"/>
+        <w:bookmarkEnd w:id="1"/>
+        <w:bookmarkEnd w:id="2"/>
+        <w:bookmarkEnd w:id="3"/>
+        <w:bookmarkEnd w:id="4"/>
+        <w:bookmarkEnd w:id="5"/>
+        <w:bookmarkEnd w:id="6"/>
+      </w:fldSimple>
     </w:p>
     <w:p>
       <w:pPr>
@@ -2002,8 +1989,6 @@
         <w:spacing w:line="240" w:lineRule="auto"/>
         <w:ind w:firstLine="720"/>
       </w:pPr>
-      <w:bookmarkStart w:id="27" w:name="_GoBack"/>
-      <w:bookmarkEnd w:id="27"/>
       <w:r>
         <w:rPr>
           <w:noProof/>
@@ -2128,9 +2113,9 @@
         <w:lastRenderedPageBreak/>
         <w:drawing>
           <wp:inline distT="0" distB="0" distL="0" distR="0">
-            <wp:extent cx="3642321" cy="6610350"/>
+            <wp:extent cx="3411508" cy="6867525"/>
             <wp:effectExtent l="0" t="0" r="0" b="0"/>
-            <wp:docPr id="3" name="Picture 3"/>
+            <wp:docPr id="14" name="Picture 14"/>
             <wp:cNvGraphicFramePr>
               <a:graphicFrameLocks xmlns:a="http://schemas.openxmlformats.org/drawingml/2006/main" noChangeAspect="1"/>
             </wp:cNvGraphicFramePr>
@@ -2138,7 +2123,7 @@
               <a:graphicData uri="http://schemas.openxmlformats.org/drawingml/2006/picture">
                 <pic:pic xmlns:pic="http://schemas.openxmlformats.org/drawingml/2006/picture">
                   <pic:nvPicPr>
-                    <pic:cNvPr id="3" name="Package Diagram.png"/>
+                    <pic:cNvPr id="14" name="Package Diagram.png"/>
                     <pic:cNvPicPr/>
                   </pic:nvPicPr>
                   <pic:blipFill>
@@ -2156,7 +2141,7 @@
                   <pic:spPr>
                     <a:xfrm>
                       <a:off x="0" y="0"/>
-                      <a:ext cx="3701252" cy="6717302"/>
+                      <a:ext cx="3427212" cy="6899139"/>
                     </a:xfrm>
                     <a:prstGeom prst="rect">
                       <a:avLst/>
@@ -2201,7 +2186,7 @@
         </w:rPr>
         <w:drawing>
           <wp:inline distT="0" distB="0" distL="0" distR="0">
-            <wp:extent cx="5943600" cy="500380"/>
+            <wp:extent cx="6109538" cy="514350"/>
             <wp:effectExtent l="0" t="0" r="0" b="0"/>
             <wp:docPr id="11" name="Picture 11"/>
             <wp:cNvGraphicFramePr>
@@ -2229,7 +2214,7 @@
                   <pic:spPr>
                     <a:xfrm>
                       <a:off x="0" y="0"/>
-                      <a:ext cx="5943600" cy="500380"/>
+                      <a:ext cx="6116562" cy="514941"/>
                     </a:xfrm>
                     <a:prstGeom prst="rect">
                       <a:avLst/>
@@ -2264,7 +2249,6 @@
         <w:ind w:firstLine="720"/>
       </w:pPr>
       <w:r>
-        <w:lastRenderedPageBreak/>
         <w:t>The deployment diagram for this system is a rather simple one, which consists only of two nodes, namely the database and the application itself which uses the database server. From this perspective the architecture could be interpreted as a 2-tier architecture</w:t>
       </w:r>
       <w:r>
@@ -2281,6 +2265,7 @@
       <w:pPr>
         <w:spacing w:line="240" w:lineRule="auto"/>
         <w:ind w:firstLine="720"/>
+        <w:jc w:val="center"/>
       </w:pPr>
       <w:r>
         <w:rPr>
@@ -2288,7 +2273,7 @@
         </w:rPr>
         <w:drawing>
           <wp:inline distT="0" distB="0" distL="0" distR="0">
-            <wp:extent cx="5057775" cy="1152525"/>
+            <wp:extent cx="4210050" cy="959352"/>
             <wp:effectExtent l="0" t="0" r="0" b="0"/>
             <wp:docPr id="8" name="Picture 8"/>
             <wp:cNvGraphicFramePr>
@@ -2316,7 +2301,7 @@
                   <pic:spPr>
                     <a:xfrm>
                       <a:off x="0" y="0"/>
-                      <a:ext cx="5057775" cy="1152525"/>
+                      <a:ext cx="4271397" cy="973331"/>
                     </a:xfrm>
                     <a:prstGeom prst="rect">
                       <a:avLst/>
@@ -2348,7 +2333,7 @@
           <w:rFonts w:ascii="Times New Roman" w:hAnsi="Times New Roman"/>
         </w:rPr>
       </w:pPr>
-      <w:bookmarkStart w:id="28" w:name="_Toc254785392"/>
+      <w:bookmarkStart w:id="27" w:name="_Toc254785392"/>
       <w:r>
         <w:rPr>
           <w:rFonts w:ascii="Times New Roman" w:hAnsi="Times New Roman"/>
@@ -2373,7 +2358,7 @@
         </w:rPr>
         <w:t xml:space="preserve"> Diagrams</w:t>
       </w:r>
-      <w:bookmarkEnd w:id="28"/>
+      <w:bookmarkEnd w:id="27"/>
     </w:p>
     <w:p/>
     <w:p>
@@ -2409,7 +2394,7 @@
           <w:rFonts w:ascii="Times New Roman" w:hAnsi="Times New Roman"/>
         </w:rPr>
       </w:pPr>
-      <w:bookmarkStart w:id="29" w:name="_Toc254785393"/>
+      <w:bookmarkStart w:id="28" w:name="_Toc254785393"/>
       <w:r>
         <w:rPr>
           <w:rFonts w:ascii="Times New Roman" w:hAnsi="Times New Roman"/>
@@ -2499,7 +2484,7 @@
         </w:rPr>
         <w:t>Design</w:t>
       </w:r>
-      <w:bookmarkEnd w:id="29"/>
+      <w:bookmarkEnd w:id="28"/>
     </w:p>
     <w:p>
       <w:pPr>
@@ -2575,11 +2560,8 @@
         <w:ind w:firstLine="720"/>
       </w:pPr>
       <w:r>
-        <w:t xml:space="preserve">Another design pattern which may be used is the Command design pattern in which the UI will build a </w:t>
-      </w:r>
-      <w:r>
         <w:lastRenderedPageBreak/>
-        <w:t>Command object for each user operation and send it to the application which will decide, through polymorphism, which is the command to be executed.</w:t>
+        <w:t>Another design pattern which may be used is the Command design pattern in which the UI will build a Command object for each user operation and send it to the application which will decide, through polymorphism, which is the command to be executed.</w:t>
       </w:r>
     </w:p>
     <w:p>
@@ -2756,13 +2738,6 @@
     <w:p>
       <w:pPr>
         <w:spacing w:line="240" w:lineRule="auto"/>
-        <w:ind w:firstLine="720"/>
-      </w:pPr>
-    </w:p>
-    <w:p>
-      <w:pPr>
-        <w:spacing w:line="240" w:lineRule="auto"/>
-        <w:ind w:firstLine="720"/>
       </w:pPr>
     </w:p>
     <w:p>
@@ -2941,25 +2916,10 @@
         <w:t>ollowing</w:t>
       </w:r>
       <w:r>
-        <w:t xml:space="preserve"> step in the class design is to follow the dependency inversion principle between the Service and Business Layer in the sense that the Business Layer should provide the information for the Service layer with a single method call, even if, in the Business Layer there are more methods that have to be called in order to achieve some functionality, those methods will be encapsulated into another method and the lower-level layer will have to respect a contract. This way, the higher-level layer, in this case the Service layer</w:t>
-      </w:r>
-      <w:r>
-        <w:t>,</w:t>
-      </w:r>
-      <w:r>
-        <w:t xml:space="preserve"> will not have to figure out how to combine the methods from the Business Logic layer in order to achieve some functionality. The coupling between the two layers will decrease significantly</w:t>
-      </w:r>
-      <w:r>
-        <w:t xml:space="preserve"> and also this way the Service layer will only be responsible for communication between the view and the rest of the application.</w:t>
-      </w:r>
-      <w:r>
-        <w:t xml:space="preserve"> We will use this solution for each Service and Business Layer class pair, </w:t>
-      </w:r>
-      <w:r>
-        <w:t>in the example below only the class diagram for the teacher entity is shown</w:t>
-      </w:r>
-      <w:r>
-        <w:t>:</w:t>
+        <w:t xml:space="preserve"> step in </w:t>
+      </w:r>
+      <w:r>
+        <w:t>to provide an interface for a layer, at the layer immediately lower, so that the lower level layer can be replaced without affecting the application, the only condition is that the new component must implement the interface. The diagram showing this approach is the following one (only the one for the Teacher entity is shown, the Student follows the same pattern and the other classes do not have controllers, but the interfaces for the DAO still exist):</w:t>
       </w:r>
     </w:p>
     <w:p>
@@ -2974,9 +2934,9 @@
         </w:rPr>
         <w:drawing>
           <wp:inline distT="0" distB="0" distL="0" distR="0">
-            <wp:extent cx="5420563" cy="3154467"/>
+            <wp:extent cx="2916114" cy="5248275"/>
             <wp:effectExtent l="0" t="0" r="0" b="0"/>
-            <wp:docPr id="9" name="Picture 9"/>
+            <wp:docPr id="13" name="Picture 13"/>
             <wp:cNvGraphicFramePr>
               <a:graphicFrameLocks xmlns:a="http://schemas.openxmlformats.org/drawingml/2006/main" noChangeAspect="1"/>
             </wp:cNvGraphicFramePr>
@@ -2984,7 +2944,7 @@
               <a:graphicData uri="http://schemas.openxmlformats.org/drawingml/2006/picture">
                 <pic:pic xmlns:pic="http://schemas.openxmlformats.org/drawingml/2006/picture">
                   <pic:nvPicPr>
-                    <pic:cNvPr id="9" name="Dependency Inversion.png"/>
+                    <pic:cNvPr id="13" name="Dependency Inversion.png"/>
                     <pic:cNvPicPr/>
                   </pic:nvPicPr>
                   <pic:blipFill>
@@ -3002,7 +2962,7 @@
                   <pic:spPr>
                     <a:xfrm>
                       <a:off x="0" y="0"/>
-                      <a:ext cx="5420563" cy="3154467"/>
+                      <a:ext cx="2947851" cy="5305394"/>
                     </a:xfrm>
                     <a:prstGeom prst="rect">
                       <a:avLst/>
@@ -3014,30 +2974,8 @@
           </wp:inline>
         </w:drawing>
       </w:r>
-    </w:p>
-    <w:p>
-      <w:pPr>
-        <w:spacing w:line="240" w:lineRule="auto"/>
-        <w:ind w:firstLine="720"/>
-      </w:pPr>
-    </w:p>
-    <w:p>
-      <w:pPr>
-        <w:spacing w:line="240" w:lineRule="auto"/>
-        <w:ind w:firstLine="720"/>
-      </w:pPr>
-      <w:r>
-        <w:t xml:space="preserve">We will also use the Command design pattern to send commands from the </w:t>
-      </w:r>
-      <w:r>
-        <w:t>view to the application</w:t>
-      </w:r>
-      <w:r>
-        <w:t xml:space="preserve">. In this approach, the application will contain a hierarchy of commands, one for each user action, represented as a class hierarchy and each time a user performs an operation in the view, the corresponding command object will be sent to the </w:t>
-      </w:r>
-      <w:r>
-        <w:t>controllers, which will figure out, through polymorphism, which command has to be executed. The class diagram for the pattern (only 3 commands are shown):</w:t>
-      </w:r>
+      <w:bookmarkStart w:id="29" w:name="_GoBack"/>
+      <w:bookmarkEnd w:id="29"/>
     </w:p>
     <w:p>
       <w:pPr>
@@ -3045,11 +2983,41 @@
         <w:ind w:firstLine="720"/>
         <w:jc w:val="center"/>
       </w:pPr>
-      <w:r>
-        <w:rPr>
-          <w:noProof/>
-        </w:rPr>
-        <w:lastRenderedPageBreak/>
+    </w:p>
+    <w:p>
+      <w:pPr>
+        <w:spacing w:line="240" w:lineRule="auto"/>
+        <w:ind w:firstLine="720"/>
+      </w:pPr>
+    </w:p>
+    <w:p>
+      <w:pPr>
+        <w:spacing w:line="240" w:lineRule="auto"/>
+        <w:ind w:firstLine="720"/>
+      </w:pPr>
+      <w:r>
+        <w:t xml:space="preserve">We will also use the Command design pattern to send commands from the </w:t>
+      </w:r>
+      <w:r>
+        <w:t>view to the application</w:t>
+      </w:r>
+      <w:r>
+        <w:t xml:space="preserve">. In this approach, the application will contain a hierarchy of commands, one for each user action, represented as a class hierarchy and each time a user performs an operation in the view, the corresponding command object will be sent to the </w:t>
+      </w:r>
+      <w:r>
+        <w:t>controllers, which will figure out, through polymorphism, which command has to be executed. The class diagram for the pattern (only 3 commands are shown):</w:t>
+      </w:r>
+    </w:p>
+    <w:p>
+      <w:pPr>
+        <w:spacing w:line="240" w:lineRule="auto"/>
+        <w:ind w:firstLine="720"/>
+        <w:jc w:val="center"/>
+      </w:pPr>
+      <w:r>
+        <w:rPr>
+          <w:noProof/>
+        </w:rPr>
         <w:drawing>
           <wp:inline distT="0" distB="0" distL="0" distR="0">
             <wp:extent cx="5596128" cy="1882117"/>
@@ -3672,29 +3640,15 @@
             </w:rPr>
             <w:t xml:space="preserve"> of </w:t>
           </w:r>
-          <w:r>
-            <w:fldChar w:fldCharType="begin"/>
-          </w:r>
-          <w:r>
-            <w:instrText xml:space="preserve"> NUMPAGES  \* MERGEFORMAT </w:instrText>
-          </w:r>
-          <w:r>
-            <w:fldChar w:fldCharType="separate"/>
-          </w:r>
-          <w:r>
-            <w:rPr>
-              <w:rStyle w:val="PageNumber"/>
-              <w:noProof/>
-            </w:rPr>
-            <w:t>4</w:t>
-          </w:r>
-          <w:r>
-            <w:rPr>
-              <w:rStyle w:val="PageNumber"/>
-              <w:noProof/>
-            </w:rPr>
-            <w:fldChar w:fldCharType="end"/>
-          </w:r>
+          <w:fldSimple w:instr=" NUMPAGES  \* MERGEFORMAT ">
+            <w:r>
+              <w:rPr>
+                <w:rStyle w:val="PageNumber"/>
+                <w:noProof/>
+              </w:rPr>
+              <w:t>4</w:t>
+            </w:r>
+          </w:fldSimple>
         </w:p>
       </w:tc>
     </w:tr>
@@ -6271,7 +6225,7 @@
 </file>
 
 <file path=customXml/itemProps1.xml><?xml version="1.0" encoding="utf-8"?>
-<ds:datastoreItem xmlns:ds="http://schemas.openxmlformats.org/officeDocument/2006/customXml" ds:itemID="{5F6055D6-6C44-4D7E-AE41-185F8494954B}">
+<ds:datastoreItem xmlns:ds="http://schemas.openxmlformats.org/officeDocument/2006/customXml" ds:itemID="{7CF145D1-4779-4069-B90C-93645E3859FB}">
   <ds:schemaRefs>
     <ds:schemaRef ds:uri="http://schemas.openxmlformats.org/officeDocument/2006/bibliography"/>
   </ds:schemaRefs>

</xml_diff>